<commit_message>
Modifiche a soluzione MSVS, sono passato a windows SDK 10.0.19041.0. Aggiornata la DOCumentazione per spiegare i passaggi necessari ad allineare SDK e Platform toolset all'interno dei vari MSVC
</commit_message>
<xml_diff>
--- a/DOC/documentazione fusion project/tutorial2021/GPUFusion2-QuickInfo.docx
+++ b/DOC/documentazione fusion project/tutorial2021/GPUFusion2-QuickInfo.docx
@@ -4699,1809 +4699,102 @@
           <w:lang w:val="it-IT"/>
         </w:rPr>
       </w:pPr>
-    </w:p>
-    <w:p>
-      <w:pPr>
-        <w:pStyle w:val="Titolo2"/>
-        <w:rPr>
-          <w:lang w:val="it-IT"/>
-        </w:rPr>
-      </w:pPr>
-      <w:bookmarkStart w:id="6" w:name="_Toc65764960"/>
-      <w:r>
-        <w:rPr>
-          <w:lang w:val="it-IT"/>
-        </w:rPr>
-        <w:t>Su Linux</w:t>
-      </w:r>
-      <w:bookmarkEnd w:id="6"/>
-    </w:p>
-    <w:p>
-      <w:pPr>
-        <w:rPr>
-          <w:lang w:val="it-IT"/>
-        </w:rPr>
-      </w:pPr>
-      <w:r>
-        <w:rPr>
-          <w:lang w:val="it-IT"/>
-        </w:rPr>
-        <w:t>Al momento esiste una VM con una distr</w:t>
-      </w:r>
-      <w:r>
-        <w:rPr>
-          <w:lang w:val="it-IT"/>
-        </w:rPr>
-        <w:t>ibuzione</w:t>
-      </w:r>
-      <w:r>
-        <w:rPr>
-          <w:lang w:val="it-IT"/>
-        </w:rPr>
-        <w:t xml:space="preserve"> </w:t>
-      </w:r>
-      <w:r>
-        <w:rPr>
-          <w:lang w:val="it-IT"/>
-        </w:rPr>
-        <w:t>L</w:t>
-      </w:r>
-      <w:r>
-        <w:rPr>
-          <w:lang w:val="it-IT"/>
-        </w:rPr>
-        <w:t>inux Ubuntu e tutte le librerie/</w:t>
-      </w:r>
-      <w:proofErr w:type="spellStart"/>
-      <w:r>
-        <w:rPr>
-          <w:lang w:val="it-IT"/>
-        </w:rPr>
-        <w:t>tools</w:t>
-      </w:r>
-      <w:proofErr w:type="spellEnd"/>
-      <w:r>
-        <w:rPr>
-          <w:lang w:val="it-IT"/>
-        </w:rPr>
-        <w:t xml:space="preserve"> necessari a compilare ed eseguire il codice. La VM purtroppo è molto grossa (160 GB) perché cos</w:t>
-      </w:r>
-      <w:r>
-        <w:rPr>
-          <w:lang w:val="it-IT"/>
-        </w:rPr>
-        <w:t>ì</w:t>
-      </w:r>
-      <w:r>
-        <w:rPr>
-          <w:lang w:val="it-IT"/>
-        </w:rPr>
-        <w:t xml:space="preserve"> l’ho ereditata. Sono sicuro che si potrebbe costruire una VM molto più conte</w:t>
-      </w:r>
-      <w:r>
-        <w:rPr>
-          <w:lang w:val="it-IT"/>
-        </w:rPr>
-        <w:t xml:space="preserve">nuta in termini di spazio su HD, </w:t>
-      </w:r>
-      <w:r>
-        <w:rPr>
-          <w:lang w:val="it-IT"/>
-        </w:rPr>
-        <w:t xml:space="preserve">ma non ho mai avuto il tempo di dedicarmi a questa </w:t>
-      </w:r>
-      <w:r>
-        <w:rPr>
-          <w:lang w:val="it-IT"/>
-        </w:rPr>
-        <w:t>attività</w:t>
-      </w:r>
-      <w:r>
-        <w:rPr>
-          <w:lang w:val="it-IT"/>
-        </w:rPr>
-        <w:t>.</w:t>
-      </w:r>
-    </w:p>
-    <w:tbl>
-      <w:tblPr>
-        <w:tblStyle w:val="Grigliatabella"/>
-        <w:tblW w:w="0" w:type="auto"/>
-        <w:tblLook w:val="04A0" w:firstRow="1" w:lastRow="0" w:firstColumn="1" w:lastColumn="0" w:noHBand="0" w:noVBand="1"/>
-      </w:tblPr>
-      <w:tblGrid>
-        <w:gridCol w:w="3539"/>
-        <w:gridCol w:w="6089"/>
-      </w:tblGrid>
-      <w:tr>
-        <w:tc>
-          <w:tcPr>
-            <w:tcW w:w="3539" w:type="dxa"/>
-          </w:tcPr>
-          <w:p>
-            <w:pPr>
-              <w:rPr>
-                <w:lang w:val="it-IT"/>
-              </w:rPr>
-            </w:pPr>
-            <w:r>
-              <w:rPr>
-                <w:lang w:val="it-IT"/>
-              </w:rPr>
-              <w:t>User VM</w:t>
-            </w:r>
-          </w:p>
-        </w:tc>
-        <w:tc>
-          <w:tcPr>
-            <w:tcW w:w="6089" w:type="dxa"/>
-          </w:tcPr>
-          <w:p>
-            <w:pPr>
-              <w:rPr>
-                <w:lang w:val="it-IT"/>
-              </w:rPr>
-            </w:pPr>
-            <w:r>
-              <w:rPr>
-                <w:lang w:val="it-IT"/>
-              </w:rPr>
-              <w:t>Davide</w:t>
-            </w:r>
-          </w:p>
-        </w:tc>
-      </w:tr>
-      <w:tr>
-        <w:tc>
-          <w:tcPr>
-            <w:tcW w:w="3539" w:type="dxa"/>
-          </w:tcPr>
-          <w:p>
-            <w:pPr>
-              <w:rPr>
-                <w:lang w:val="it-IT"/>
-              </w:rPr>
-            </w:pPr>
-            <w:proofErr w:type="spellStart"/>
-            <w:r>
-              <w:rPr>
-                <w:lang w:val="it-IT"/>
-              </w:rPr>
-              <w:t>Pwd</w:t>
-            </w:r>
-            <w:proofErr w:type="spellEnd"/>
-            <w:r>
-              <w:rPr>
-                <w:lang w:val="it-IT"/>
-              </w:rPr>
-              <w:t xml:space="preserve"> VM</w:t>
-            </w:r>
-          </w:p>
-        </w:tc>
-        <w:tc>
-          <w:tcPr>
-            <w:tcW w:w="6089" w:type="dxa"/>
-          </w:tcPr>
-          <w:p>
-            <w:pPr>
-              <w:rPr>
-                <w:lang w:val="it-IT"/>
-              </w:rPr>
-            </w:pPr>
-            <w:proofErr w:type="spellStart"/>
-            <w:r>
-              <w:rPr>
-                <w:lang w:val="it-IT"/>
-              </w:rPr>
-              <w:t>zenarhea</w:t>
-            </w:r>
-            <w:proofErr w:type="spellEnd"/>
-          </w:p>
-        </w:tc>
-      </w:tr>
-      <w:tr>
-        <w:tc>
-          <w:tcPr>
-            <w:tcW w:w="3539" w:type="dxa"/>
-          </w:tcPr>
-          <w:p>
-            <w:pPr>
-              <w:rPr>
-                <w:lang w:val="it-IT"/>
-              </w:rPr>
-            </w:pPr>
-            <w:r>
-              <w:rPr>
-                <w:lang w:val="it-IT"/>
-              </w:rPr>
-              <w:t>Cartella del progetto</w:t>
-            </w:r>
-          </w:p>
-        </w:tc>
-        <w:tc>
-          <w:tcPr>
-            <w:tcW w:w="6089" w:type="dxa"/>
-          </w:tcPr>
-          <w:p>
-            <w:pPr>
-              <w:rPr>
-                <w:lang w:val="it-IT"/>
-              </w:rPr>
-            </w:pPr>
-            <w:r>
-              <w:rPr>
-                <w:lang w:val="it-IT"/>
-              </w:rPr>
-              <w:t>~/Desktop/gpu-fts-nestle-2019</w:t>
-            </w:r>
-          </w:p>
-        </w:tc>
-      </w:tr>
-      <w:tr>
-        <w:tc>
-          <w:tcPr>
-            <w:tcW w:w="3539" w:type="dxa"/>
-          </w:tcPr>
-          <w:p>
-            <w:pPr>
-              <w:rPr>
-                <w:lang w:val="it-IT"/>
-              </w:rPr>
-            </w:pPr>
-            <w:r>
-              <w:rPr>
-                <w:lang w:val="it-IT"/>
-              </w:rPr>
-              <w:t>Ambiente di sviluppo</w:t>
-            </w:r>
-          </w:p>
-        </w:tc>
-        <w:tc>
-          <w:tcPr>
-            <w:tcW w:w="6089" w:type="dxa"/>
-          </w:tcPr>
-          <w:p>
-            <w:pPr>
-              <w:rPr>
-                <w:lang w:val="it-IT"/>
-              </w:rPr>
-            </w:pPr>
-            <w:proofErr w:type="spellStart"/>
-            <w:r>
-              <w:rPr>
-                <w:lang w:val="it-IT"/>
-              </w:rPr>
-              <w:t>Qt</w:t>
-            </w:r>
-            <w:proofErr w:type="spellEnd"/>
-            <w:r>
-              <w:rPr>
-                <w:lang w:val="it-IT"/>
-              </w:rPr>
-              <w:t xml:space="preserve"> Creator Community</w:t>
-            </w:r>
-          </w:p>
-        </w:tc>
-      </w:tr>
-      <w:tr>
-        <w:tc>
-          <w:tcPr>
-            <w:tcW w:w="3539" w:type="dxa"/>
-          </w:tcPr>
-          <w:p>
-            <w:pPr>
-              <w:rPr>
-                <w:lang w:val="it-IT"/>
-              </w:rPr>
-            </w:pPr>
-            <w:r>
-              <w:rPr>
-                <w:lang w:val="it-IT"/>
-              </w:rPr>
-              <w:t>File della soluzione</w:t>
-            </w:r>
-          </w:p>
-        </w:tc>
-        <w:tc>
-          <w:tcPr>
-            <w:tcW w:w="6089" w:type="dxa"/>
-          </w:tcPr>
-          <w:p>
-            <w:r>
-              <w:t>~/Desktop/gpu-fts-nestle-2019/QT5/GPUProject.pro</w:t>
-            </w:r>
-          </w:p>
-        </w:tc>
-      </w:tr>
-    </w:tbl>
-    <w:p/>
-    <w:p>
-      <w:pPr>
-        <w:rPr>
-          <w:lang w:val="it-IT"/>
-        </w:rPr>
-      </w:pPr>
-      <w:r>
-        <w:rPr>
-          <w:lang w:val="it-IT"/>
-        </w:rPr>
-        <w:t xml:space="preserve">Su </w:t>
-      </w:r>
-      <w:proofErr w:type="spellStart"/>
-      <w:r>
-        <w:rPr>
-          <w:lang w:val="it-IT"/>
-        </w:rPr>
-        <w:t>li</w:t>
-      </w:r>
-      <w:r>
-        <w:rPr>
-          <w:lang w:val="it-IT"/>
-        </w:rPr>
-        <w:t>nux</w:t>
-      </w:r>
-      <w:proofErr w:type="spellEnd"/>
-      <w:r>
-        <w:rPr>
-          <w:lang w:val="it-IT"/>
-        </w:rPr>
-        <w:t xml:space="preserve"> esistono 4 possibili </w:t>
-      </w:r>
-      <w:proofErr w:type="spellStart"/>
-      <w:r>
-        <w:rPr>
-          <w:lang w:val="it-IT"/>
-        </w:rPr>
-        <w:t>build</w:t>
-      </w:r>
-      <w:proofErr w:type="spellEnd"/>
-      <w:r>
-        <w:rPr>
-          <w:lang w:val="it-IT"/>
-        </w:rPr>
-        <w:t xml:space="preserve">: </w:t>
-      </w:r>
-    </w:p>
-    <w:p>
-      <w:pPr>
-        <w:pStyle w:val="Paragrafoelenco"/>
-        <w:numPr>
-          <w:ilvl w:val="0"/>
-          <w:numId w:val="1"/>
-        </w:numPr>
-        <w:rPr>
-          <w:lang w:val="it-IT"/>
-        </w:rPr>
-      </w:pPr>
-      <w:r>
-        <w:rPr>
-          <w:lang w:val="it-IT"/>
-        </w:rPr>
-        <w:t>Desktop-</w:t>
-      </w:r>
-      <w:proofErr w:type="spellStart"/>
-      <w:r>
-        <w:rPr>
-          <w:lang w:val="it-IT"/>
-        </w:rPr>
-        <w:t>debug</w:t>
-      </w:r>
-      <w:proofErr w:type="spellEnd"/>
-    </w:p>
-    <w:p>
-      <w:pPr>
-        <w:pStyle w:val="Paragrafoelenco"/>
-        <w:numPr>
-          <w:ilvl w:val="0"/>
-          <w:numId w:val="1"/>
-        </w:numPr>
-        <w:rPr>
-          <w:lang w:val="it-IT"/>
-        </w:rPr>
-      </w:pPr>
-      <w:r>
-        <w:rPr>
-          <w:lang w:val="it-IT"/>
-        </w:rPr>
-        <w:t>Desktop-release</w:t>
-      </w:r>
-    </w:p>
-    <w:p>
-      <w:pPr>
-        <w:pStyle w:val="Paragrafoelenco"/>
-        <w:numPr>
-          <w:ilvl w:val="0"/>
-          <w:numId w:val="1"/>
-        </w:numPr>
-        <w:rPr>
-          <w:lang w:val="it-IT"/>
-        </w:rPr>
-      </w:pPr>
-      <w:r>
-        <w:rPr>
-          <w:lang w:val="it-IT"/>
-        </w:rPr>
-        <w:t>Embedded-</w:t>
-      </w:r>
-      <w:proofErr w:type="spellStart"/>
-      <w:r>
-        <w:rPr>
-          <w:lang w:val="it-IT"/>
-        </w:rPr>
-        <w:t>debug</w:t>
-      </w:r>
-      <w:proofErr w:type="spellEnd"/>
-    </w:p>
-    <w:p>
-      <w:pPr>
-        <w:pStyle w:val="Paragrafoelenco"/>
-        <w:numPr>
-          <w:ilvl w:val="0"/>
-          <w:numId w:val="1"/>
-        </w:numPr>
-        <w:rPr>
-          <w:lang w:val="it-IT"/>
-        </w:rPr>
-      </w:pPr>
-      <w:r>
-        <w:rPr>
-          <w:lang w:val="it-IT"/>
-        </w:rPr>
-        <w:t>Embedded-release</w:t>
-      </w:r>
-    </w:p>
-    <w:p>
-      <w:pPr>
-        <w:rPr>
-          <w:lang w:val="it-IT"/>
-        </w:rPr>
-      </w:pPr>
-      <w:r>
-        <w:rPr>
-          <w:lang w:val="it-IT"/>
-        </w:rPr>
-        <w:t xml:space="preserve">All’interno di </w:t>
-      </w:r>
-      <w:proofErr w:type="spellStart"/>
-      <w:r>
-        <w:rPr>
-          <w:lang w:val="it-IT"/>
-        </w:rPr>
-        <w:t>QTCreator</w:t>
-      </w:r>
-      <w:proofErr w:type="spellEnd"/>
-      <w:r>
-        <w:rPr>
-          <w:lang w:val="it-IT"/>
-        </w:rPr>
-        <w:t xml:space="preserve"> è possibile selezionare quale delle 4 </w:t>
-      </w:r>
-      <w:proofErr w:type="spellStart"/>
-      <w:r>
-        <w:rPr>
-          <w:lang w:val="it-IT"/>
-        </w:rPr>
-        <w:t>build</w:t>
-      </w:r>
-      <w:proofErr w:type="spellEnd"/>
-      <w:r>
-        <w:rPr>
-          <w:lang w:val="it-IT"/>
-        </w:rPr>
-        <w:t xml:space="preserve"> si desidera compilare cliccando sull’icona in basso a sinistra e selezionando la </w:t>
-      </w:r>
-      <w:proofErr w:type="spellStart"/>
-      <w:r>
-        <w:rPr>
-          <w:lang w:val="it-IT"/>
-        </w:rPr>
-        <w:t>build</w:t>
-      </w:r>
-      <w:proofErr w:type="spellEnd"/>
-      <w:r>
-        <w:rPr>
-          <w:lang w:val="it-IT"/>
-        </w:rPr>
-        <w:t xml:space="preserve"> desiderata.</w:t>
-      </w:r>
-    </w:p>
-    <w:p>
-      <w:pPr>
-        <w:rPr>
-          <w:lang w:val="it-IT"/>
-        </w:rPr>
-      </w:pPr>
-      <w:r>
-        <w:rPr>
-          <w:lang w:val="it-IT"/>
-        </w:rPr>
-        <w:t xml:space="preserve">Le versioni “Desktop” vengono compilate per essere eseguite direttamente nella VM la quale supporta una architettura processore x86. Il compilatore selezionato quindi è </w:t>
-      </w:r>
-      <w:proofErr w:type="spellStart"/>
-      <w:r>
-        <w:rPr>
-          <w:lang w:val="it-IT"/>
-        </w:rPr>
-        <w:t>gcc</w:t>
-      </w:r>
-      <w:proofErr w:type="spellEnd"/>
-      <w:r>
-        <w:rPr>
-          <w:lang w:val="it-IT"/>
-        </w:rPr>
-        <w:t xml:space="preserve"> e l’eseguibile generato funziona solo su </w:t>
-      </w:r>
-      <w:proofErr w:type="spellStart"/>
-      <w:r>
-        <w:rPr>
-          <w:lang w:val="it-IT"/>
-        </w:rPr>
-        <w:t>linux</w:t>
-      </w:r>
-      <w:proofErr w:type="spellEnd"/>
-      <w:r>
-        <w:rPr>
-          <w:lang w:val="it-IT"/>
-        </w:rPr>
-        <w:t xml:space="preserve"> desktop. Facendo il </w:t>
-      </w:r>
-      <w:proofErr w:type="spellStart"/>
-      <w:r>
-        <w:rPr>
-          <w:lang w:val="it-IT"/>
-        </w:rPr>
-        <w:t>build</w:t>
-      </w:r>
-      <w:proofErr w:type="spellEnd"/>
-      <w:r>
-        <w:rPr>
-          <w:lang w:val="it-IT"/>
-        </w:rPr>
-        <w:t xml:space="preserve"> della versione “desktop-</w:t>
-      </w:r>
-      <w:proofErr w:type="spellStart"/>
-      <w:r>
-        <w:rPr>
-          <w:lang w:val="it-IT"/>
-        </w:rPr>
-        <w:t>debug</w:t>
-      </w:r>
-      <w:proofErr w:type="spellEnd"/>
-      <w:r>
-        <w:rPr>
-          <w:lang w:val="it-IT"/>
-        </w:rPr>
-        <w:t>”, viene creato il file eseguibile /bin/</w:t>
-      </w:r>
-      <w:r>
-        <w:rPr>
-          <w:lang w:val="it-IT"/>
-        </w:rPr>
-        <w:t>DESKTOP64_DEBUG_GPU</w:t>
-      </w:r>
-      <w:r>
-        <w:rPr>
-          <w:lang w:val="it-IT"/>
-        </w:rPr>
-        <w:t>.</w:t>
-      </w:r>
-      <w:r>
-        <w:rPr>
-          <w:lang w:val="it-IT"/>
-        </w:rPr>
-        <w:t xml:space="preserve"> </w:t>
-      </w:r>
-      <w:r>
-        <w:rPr>
-          <w:lang w:val="it-IT"/>
-        </w:rPr>
-        <w:t xml:space="preserve">Facendo il </w:t>
-      </w:r>
-      <w:proofErr w:type="spellStart"/>
-      <w:r>
-        <w:rPr>
-          <w:lang w:val="it-IT"/>
-        </w:rPr>
-        <w:t>build</w:t>
-      </w:r>
-      <w:proofErr w:type="spellEnd"/>
-      <w:r>
-        <w:rPr>
-          <w:lang w:val="it-IT"/>
-        </w:rPr>
-        <w:t xml:space="preserve"> della versione Desktop release, il file generato è /bin/</w:t>
-      </w:r>
-      <w:r>
-        <w:rPr>
-          <w:lang w:val="it-IT"/>
-        </w:rPr>
-        <w:t>DESKTOP64_</w:t>
-      </w:r>
-      <w:r>
-        <w:rPr>
-          <w:lang w:val="it-IT"/>
-        </w:rPr>
-        <w:t>RELEASE</w:t>
-      </w:r>
-      <w:r>
-        <w:rPr>
-          <w:lang w:val="it-IT"/>
-        </w:rPr>
-        <w:t>_GPU</w:t>
-      </w:r>
-      <w:r>
-        <w:rPr>
-          <w:lang w:val="it-IT"/>
-        </w:rPr>
-        <w:t>.</w:t>
-      </w:r>
-    </w:p>
-    <w:p>
-      <w:pPr>
-        <w:rPr>
-          <w:lang w:val="it-IT"/>
-        </w:rPr>
-      </w:pPr>
-      <w:r>
-        <w:rPr>
-          <w:lang w:val="it-IT"/>
-        </w:rPr>
-        <w:lastRenderedPageBreak/>
-        <w:t>Per ottenere un file eseguibile che possa girar</w:t>
-      </w:r>
-      <w:r>
-        <w:rPr>
-          <w:lang w:val="it-IT"/>
-        </w:rPr>
-        <w:t>e sulle</w:t>
-      </w:r>
-      <w:r>
-        <w:rPr>
-          <w:lang w:val="it-IT"/>
-        </w:rPr>
-        <w:t xml:space="preserve"> macchine del caffè, è necessario utilizzare un compilatore apposito che sia in grado di compilare per l’architettura IMX6 (che è il processore che abbiamo sulle schede GPU delle macchine TS). Tale compilatore è il gcc-imx6 ed è già installato e funzionante sulla VM. Selezionando la </w:t>
-      </w:r>
-      <w:proofErr w:type="spellStart"/>
-      <w:r>
-        <w:rPr>
-          <w:lang w:val="it-IT"/>
-        </w:rPr>
-        <w:t>build</w:t>
-      </w:r>
-      <w:proofErr w:type="spellEnd"/>
-      <w:r>
-        <w:rPr>
-          <w:lang w:val="it-IT"/>
-        </w:rPr>
-        <w:t xml:space="preserve"> “</w:t>
-      </w:r>
-      <w:proofErr w:type="spellStart"/>
-      <w:r>
-        <w:rPr>
-          <w:lang w:val="it-IT"/>
-        </w:rPr>
-        <w:t>embedded</w:t>
-      </w:r>
-      <w:proofErr w:type="spellEnd"/>
-      <w:r>
-        <w:rPr>
-          <w:lang w:val="it-IT"/>
-        </w:rPr>
-        <w:t xml:space="preserve">-release” da dentro </w:t>
-      </w:r>
-      <w:proofErr w:type="spellStart"/>
-      <w:r>
-        <w:rPr>
-          <w:lang w:val="it-IT"/>
-        </w:rPr>
-        <w:t>QTCreator</w:t>
-      </w:r>
-      <w:proofErr w:type="spellEnd"/>
-      <w:r>
-        <w:rPr>
-          <w:lang w:val="it-IT"/>
-        </w:rPr>
-        <w:t>, la compilazione del progetto produce il file /bin/</w:t>
-      </w:r>
-      <w:r>
-        <w:rPr>
-          <w:lang w:val="it-IT"/>
-        </w:rPr>
-        <w:t>EMBEDDED_RELEASE_GPU</w:t>
-      </w:r>
-      <w:r>
-        <w:rPr>
-          <w:lang w:val="it-IT"/>
-        </w:rPr>
-        <w:t>.</w:t>
-      </w:r>
-    </w:p>
-    <w:p>
-      <w:pPr>
-        <w:rPr>
-          <w:lang w:val="it-IT"/>
-        </w:rPr>
-      </w:pPr>
-      <w:r>
-        <w:rPr>
-          <w:lang w:val="it-IT"/>
-        </w:rPr>
-        <w:t>Questo file NON è eseguibile all’interno della VM in quanto è compilato per funzionare solo su processori IMX6. Una volta ottenuto il file /bin/</w:t>
-      </w:r>
-      <w:r>
-        <w:rPr>
-          <w:lang w:val="it-IT"/>
-        </w:rPr>
-        <w:t>EMBEDDED_RELEASE_GPU</w:t>
-      </w:r>
-      <w:r>
-        <w:rPr>
-          <w:lang w:val="it-IT"/>
-        </w:rPr>
-        <w:t>, è necessario eseguire lo script (doppio click va bene) /bin/</w:t>
-      </w:r>
-      <w:r>
-        <w:rPr>
-          <w:lang w:val="it-IT"/>
-        </w:rPr>
-        <w:t>aaa_MH6_CREATE_ESAPI.sh</w:t>
-      </w:r>
-    </w:p>
-    <w:p>
-      <w:pPr>
-        <w:rPr>
-          <w:lang w:val="it-IT"/>
-        </w:rPr>
-      </w:pPr>
-      <w:r>
-        <w:rPr>
-          <w:lang w:val="it-IT"/>
-        </w:rPr>
-        <w:t xml:space="preserve">Questo script prende EMBEDDED_RELEASE_GPU più una serie di altri file (tra I quali per esempio buona parte della cartella del menu di programmazione) e crea un </w:t>
-      </w:r>
-      <w:r>
-        <w:rPr>
-          <w:lang w:val="it-IT"/>
-        </w:rPr>
-        <w:t>“</w:t>
-      </w:r>
-      <w:r>
-        <w:rPr>
-          <w:lang w:val="it-IT"/>
-        </w:rPr>
-        <w:t>pacchetto</w:t>
-      </w:r>
-      <w:r>
-        <w:rPr>
-          <w:lang w:val="it-IT"/>
-        </w:rPr>
-        <w:t xml:space="preserve"> GPU” che è esattamente il file da mettere sulla chiavetta USB per poi caricarlo sulla macchina del caffè.</w:t>
-      </w:r>
-    </w:p>
-    <w:p>
-      <w:pPr>
-        <w:rPr>
-          <w:lang w:val="it-IT"/>
-        </w:rPr>
-      </w:pPr>
-      <w:r>
-        <w:rPr>
-          <w:lang w:val="it-IT"/>
-        </w:rPr>
-        <w:t>Se tutto va a buon file, lo script genera un file (sempre nella cartella bin) con un nome di questo tipo:</w:t>
-      </w:r>
-    </w:p>
-    <w:p>
-      <w:pPr>
-        <w:rPr>
-          <w:lang w:val="it-IT"/>
-        </w:rPr>
-      </w:pPr>
-      <w:r>
-        <w:rPr>
-          <w:lang w:val="it-IT"/>
-        </w:rPr>
-        <w:t>GPU_TS_v.2.4.5_210128_commit.mh6</w:t>
-      </w:r>
-    </w:p>
-    <w:p>
-      <w:pPr>
-        <w:rPr>
-          <w:lang w:val="it-IT"/>
-        </w:rPr>
-      </w:pPr>
-      <w:r>
-        <w:rPr>
-          <w:lang w:val="it-IT"/>
-        </w:rPr>
-        <w:t>dove:</w:t>
-      </w:r>
-    </w:p>
-    <w:p>
-      <w:pPr>
-        <w:pStyle w:val="Paragrafoelenco"/>
-        <w:numPr>
-          <w:ilvl w:val="0"/>
-          <w:numId w:val="2"/>
-        </w:numPr>
-        <w:rPr>
-          <w:lang w:val="it-IT"/>
-        </w:rPr>
-      </w:pPr>
-      <w:r>
-        <w:rPr>
-          <w:lang w:val="it-IT"/>
-        </w:rPr>
-        <w:t>GPU_TS_  è un prefisso fisso che identifica il fatto che il pacco contiene una GPU per macchine Touchscreen</w:t>
-      </w:r>
-    </w:p>
-    <w:p>
-      <w:pPr>
-        <w:pStyle w:val="Paragrafoelenco"/>
-        <w:numPr>
-          <w:ilvl w:val="0"/>
-          <w:numId w:val="2"/>
-        </w:numPr>
-        <w:rPr>
-          <w:lang w:val="it-IT"/>
-        </w:rPr>
-      </w:pPr>
-      <w:r>
-        <w:rPr>
-          <w:lang w:val="it-IT"/>
-        </w:rPr>
-        <w:t>v</w:t>
-      </w:r>
-      <w:r>
-        <w:rPr>
-          <w:lang w:val="it-IT"/>
-        </w:rPr>
-        <w:t xml:space="preserve">.2.4.5 è la versione della GPU. Quando si rende necessario cambiare versione, bisogna indicare quella nuova sia nel file </w:t>
-      </w:r>
-      <w:proofErr w:type="spellStart"/>
-      <w:r>
-        <w:rPr>
-          <w:lang w:val="it-IT"/>
-        </w:rPr>
-        <w:t>header.h</w:t>
-      </w:r>
-      <w:proofErr w:type="spellEnd"/>
-      <w:r>
-        <w:rPr>
-          <w:lang w:val="it-IT"/>
-        </w:rPr>
-        <w:t xml:space="preserve"> (vedi </w:t>
-      </w:r>
-      <w:r>
-        <w:rPr>
-          <w:i/>
-          <w:lang w:val="it-IT"/>
-        </w:rPr>
-        <w:t>#</w:t>
-      </w:r>
-      <w:proofErr w:type="spellStart"/>
-      <w:r>
-        <w:rPr>
-          <w:i/>
-          <w:lang w:val="it-IT"/>
-        </w:rPr>
-        <w:t>define</w:t>
-      </w:r>
-      <w:proofErr w:type="spellEnd"/>
-      <w:r>
-        <w:rPr>
-          <w:i/>
-          <w:lang w:val="it-IT"/>
-        </w:rPr>
-        <w:t xml:space="preserve"> GPU_VERSION</w:t>
-      </w:r>
-      <w:r>
-        <w:rPr>
-          <w:lang w:val="it-IT"/>
-        </w:rPr>
-        <w:t xml:space="preserve">) sia nello script </w:t>
+      <w:r>
+        <w:rPr>
+          <w:b/>
+          <w:lang w:val="it-IT"/>
+        </w:rPr>
+        <w:t>NOTA</w:t>
+      </w:r>
+      <w:r>
+        <w:rPr>
+          <w:lang w:val="it-IT"/>
+        </w:rPr>
+        <w:t>: A seconda della versione di MS Visual Studio utilizzata, probabilmente sarà necessario effettuare alcuni aggiustamenti alle proprietà dei progetti, in particolare per quanto riguarda le voci “</w:t>
+      </w:r>
+      <w:r>
+        <w:rPr>
+          <w:b/>
+          <w:lang w:val="it-IT"/>
+        </w:rPr>
+        <w:t>Windows SDK Version</w:t>
+      </w:r>
+      <w:r>
+        <w:rPr>
+          <w:lang w:val="it-IT"/>
+        </w:rPr>
+        <w:t xml:space="preserve">” </w:t>
       </w:r>
       <w:proofErr w:type="gramStart"/>
       <w:r>
         <w:rPr>
           <w:lang w:val="it-IT"/>
         </w:rPr>
-        <w:t>aaa_MH6_CREATE_ESAPI.sh</w:t>
-      </w:r>
-      <w:r>
-        <w:rPr>
-          <w:lang w:val="it-IT"/>
-        </w:rPr>
-        <w:t xml:space="preserve"> ,</w:t>
+        <w:t>e “</w:t>
       </w:r>
       <w:proofErr w:type="gramEnd"/>
       <w:r>
         <w:rPr>
-          <w:lang w:val="it-IT"/>
-        </w:rPr>
-        <w:t xml:space="preserve"> </w:t>
-      </w:r>
-      <w:r>
-        <w:rPr>
-          <w:lang w:val="it-IT"/>
-        </w:rPr>
-        <w:t>editabile con un normale text editor</w:t>
-      </w:r>
-      <w:r>
-        <w:rPr>
-          <w:lang w:val="it-IT"/>
-        </w:rPr>
-        <w:t>. C</w:t>
-      </w:r>
-      <w:r>
-        <w:rPr>
-          <w:lang w:val="it-IT"/>
-        </w:rPr>
-        <w:t xml:space="preserve">licca col destro sullo script e seleziona “open with </w:t>
-      </w:r>
-      <w:proofErr w:type="spellStart"/>
-      <w:r>
-        <w:rPr>
-          <w:lang w:val="it-IT"/>
-        </w:rPr>
-        <w:t>Other</w:t>
-      </w:r>
-      <w:proofErr w:type="spellEnd"/>
-      <w:r>
-        <w:rPr>
-          <w:lang w:val="it-IT"/>
-        </w:rPr>
-        <w:t xml:space="preserve"> Application”, poi seleziona text editor. La riga 4 dello script è una cosa di questo tipo: </w:t>
-      </w:r>
-      <w:proofErr w:type="spellStart"/>
-      <w:r>
-        <w:rPr>
-          <w:i/>
-          <w:lang w:val="it-IT"/>
-        </w:rPr>
-        <w:t>filename</w:t>
-      </w:r>
-      <w:proofErr w:type="spellEnd"/>
-      <w:r>
-        <w:rPr>
-          <w:i/>
-          <w:lang w:val="it-IT"/>
-        </w:rPr>
-        <w:t>="GPU_TS_v.2.4.5_$DATA$estensione"</w:t>
-      </w:r>
-      <w:r>
-        <w:rPr>
-          <w:lang w:val="it-IT"/>
-        </w:rPr>
-        <w:t xml:space="preserve">. </w:t>
-      </w:r>
-      <w:r>
-        <w:rPr>
-          <w:lang w:val="it-IT"/>
-        </w:rPr>
-        <w:t>È</w:t>
-      </w:r>
-      <w:r>
-        <w:rPr>
-          <w:lang w:val="it-IT"/>
-        </w:rPr>
-        <w:t xml:space="preserve"> sufficiente cambiare 2.4.5 in qualunque cosa si desideri in modo che lo script possa produrre un file il cui nome sia in linea con la versione compilata della GPU</w:t>
-      </w:r>
-    </w:p>
-    <w:p>
-      <w:pPr>
-        <w:pStyle w:val="Paragrafoelenco"/>
-        <w:numPr>
-          <w:ilvl w:val="0"/>
-          <w:numId w:val="2"/>
-        </w:numPr>
-        <w:rPr>
-          <w:lang w:val="it-IT"/>
-        </w:rPr>
-      </w:pPr>
-      <w:r>
-        <w:rPr>
-          <w:lang w:val="it-IT"/>
-        </w:rPr>
-        <w:t xml:space="preserve">210128 è la data di compilazione e viene inserita automaticamente dallo script. La stessa data di compilazione è riportata automaticamente anche nella schermata BOOT della GPU grazie all’uso delle </w:t>
-      </w:r>
-      <w:proofErr w:type="gramStart"/>
-      <w:r>
-        <w:rPr>
-          <w:lang w:val="it-IT"/>
-        </w:rPr>
-        <w:t xml:space="preserve">macro  </w:t>
-      </w:r>
-      <w:r>
-        <w:rPr>
-          <w:lang w:val="it-IT"/>
-        </w:rPr>
-        <w:t>_</w:t>
-      </w:r>
-      <w:proofErr w:type="gramEnd"/>
-      <w:r>
-        <w:rPr>
-          <w:lang w:val="it-IT"/>
-        </w:rPr>
-        <w:t>_DATE__</w:t>
-      </w:r>
-      <w:r>
-        <w:rPr>
-          <w:lang w:val="it-IT"/>
-        </w:rPr>
-        <w:t xml:space="preserve"> e __TIME__</w:t>
-      </w:r>
-      <w:r>
-        <w:rPr>
-          <w:lang w:val="it-IT"/>
-        </w:rPr>
-        <w:t xml:space="preserve"> (standard c)</w:t>
-      </w:r>
-    </w:p>
-    <w:p>
-      <w:pPr>
-        <w:pStyle w:val="Paragrafoelenco"/>
-        <w:numPr>
-          <w:ilvl w:val="0"/>
-          <w:numId w:val="2"/>
-        </w:numPr>
-        <w:rPr>
-          <w:lang w:val="it-IT"/>
-        </w:rPr>
-      </w:pPr>
-      <w:proofErr w:type="spellStart"/>
-      <w:r>
-        <w:rPr>
-          <w:lang w:val="it-IT"/>
-        </w:rPr>
-        <w:t>commit</w:t>
-      </w:r>
-      <w:proofErr w:type="spellEnd"/>
-      <w:r>
-        <w:rPr>
-          <w:lang w:val="it-IT"/>
-        </w:rPr>
-        <w:t xml:space="preserve"> è un </w:t>
-      </w:r>
-      <w:proofErr w:type="spellStart"/>
-      <w:r>
-        <w:rPr>
-          <w:lang w:val="it-IT"/>
-        </w:rPr>
-        <w:t>pl</w:t>
-      </w:r>
-      <w:r>
-        <w:rPr>
-          <w:lang w:val="it-IT"/>
-        </w:rPr>
-        <w:t>aceholder</w:t>
-      </w:r>
-      <w:proofErr w:type="spellEnd"/>
-      <w:r>
-        <w:rPr>
-          <w:lang w:val="it-IT"/>
-        </w:rPr>
-        <w:t xml:space="preserve"> da sostituirsi con l’effettivo </w:t>
-      </w:r>
-      <w:proofErr w:type="spellStart"/>
-      <w:r>
-        <w:rPr>
-          <w:lang w:val="it-IT"/>
-        </w:rPr>
-        <w:t>commit</w:t>
-      </w:r>
-      <w:proofErr w:type="spellEnd"/>
-      <w:r>
-        <w:rPr>
-          <w:lang w:val="it-IT"/>
-        </w:rPr>
-        <w:t xml:space="preserve"> quando il tutto viene </w:t>
-      </w:r>
-      <w:proofErr w:type="spellStart"/>
-      <w:r>
-        <w:rPr>
-          <w:lang w:val="it-IT"/>
-        </w:rPr>
-        <w:t>pushato</w:t>
-      </w:r>
-      <w:proofErr w:type="spellEnd"/>
-      <w:r>
-        <w:rPr>
-          <w:lang w:val="it-IT"/>
-        </w:rPr>
-        <w:t xml:space="preserve"> su git</w:t>
-      </w:r>
-    </w:p>
-    <w:p>
-      <w:pPr>
-        <w:rPr>
-          <w:lang w:val="it-IT"/>
-        </w:rPr>
-      </w:pPr>
-    </w:p>
-    <w:p>
-      <w:pPr>
-        <w:rPr>
-          <w:lang w:val="it-IT"/>
-        </w:rPr>
-      </w:pPr>
-      <w:r>
-        <w:rPr>
           <w:b/>
           <w:lang w:val="it-IT"/>
         </w:rPr>
-        <w:t>Nota bene</w:t>
-      </w:r>
-      <w:r>
-        <w:rPr>
-          <w:lang w:val="it-IT"/>
-        </w:rPr>
-        <w:t xml:space="preserve">: per poter compilare la versione EMBEDDED, bisogna avviare </w:t>
-      </w:r>
-      <w:proofErr w:type="spellStart"/>
-      <w:r>
-        <w:rPr>
-          <w:lang w:val="it-IT"/>
-        </w:rPr>
-        <w:t>QTCreator</w:t>
-      </w:r>
-      <w:proofErr w:type="spellEnd"/>
-      <w:r>
-        <w:rPr>
-          <w:lang w:val="it-IT"/>
-        </w:rPr>
-        <w:t xml:space="preserve"> da riga di comando in quanto è necessario istruirlo affinché conosca il </w:t>
-      </w:r>
-      <w:proofErr w:type="spellStart"/>
-      <w:r>
-        <w:rPr>
-          <w:lang w:val="it-IT"/>
-        </w:rPr>
-        <w:t>path</w:t>
-      </w:r>
-      <w:proofErr w:type="spellEnd"/>
-      <w:r>
-        <w:rPr>
-          <w:lang w:val="it-IT"/>
-        </w:rPr>
-        <w:t xml:space="preserve"> del compilatore per IMX6. Per fare ciò, aprire un terminale e digitare </w:t>
-      </w:r>
-      <w:r>
-        <w:rPr>
-          <w:lang w:val="it-IT"/>
-        </w:rPr>
-        <w:t>/opt/Qt/Tools/QtCreator/bin/./qtcreator.sh</w:t>
-      </w:r>
-    </w:p>
-    <w:p>
-      <w:pPr>
-        <w:rPr>
-          <w:lang w:val="it-IT"/>
-        </w:rPr>
-      </w:pPr>
-      <w:r>
-        <w:rPr>
-          <w:lang w:val="it-IT"/>
-        </w:rPr>
-        <w:t>Dato che la cosa non è molto mnemonica, sul desktop c’è un file dal nome “</w:t>
-      </w:r>
-      <w:r>
-        <w:rPr>
-          <w:lang w:val="it-IT"/>
-        </w:rPr>
-        <w:t xml:space="preserve">z </w:t>
-      </w:r>
-      <w:proofErr w:type="spellStart"/>
-      <w:r>
-        <w:rPr>
-          <w:lang w:val="it-IT"/>
-        </w:rPr>
-        <w:t>linux</w:t>
-      </w:r>
-      <w:proofErr w:type="spellEnd"/>
-      <w:r>
-        <w:rPr>
-          <w:lang w:val="it-IT"/>
-        </w:rPr>
-        <w:t xml:space="preserve"> commands.txt</w:t>
-      </w:r>
-      <w:r>
-        <w:rPr>
-          <w:lang w:val="it-IT"/>
-        </w:rPr>
-        <w:t>”. Aprendolo con un text editor (</w:t>
-      </w:r>
-      <w:proofErr w:type="spellStart"/>
-      <w:r>
-        <w:rPr>
-          <w:lang w:val="it-IT"/>
-        </w:rPr>
-        <w:t>ie</w:t>
-      </w:r>
-      <w:proofErr w:type="spellEnd"/>
-      <w:r>
-        <w:rPr>
-          <w:lang w:val="it-IT"/>
-        </w:rPr>
-        <w:t>: facendoci doppio click), è possibile trovare la seguente indicazione:</w:t>
-      </w:r>
-    </w:p>
-    <w:p>
-      <w:pPr>
-        <w:rPr>
-          <w:i/>
-          <w:lang w:val="it-IT"/>
-        </w:rPr>
-      </w:pPr>
-      <w:r>
-        <w:rPr>
-          <w:i/>
-          <w:lang w:val="it-IT"/>
-        </w:rPr>
-        <w:t>Per lanciare QTCREATOR</w:t>
-      </w:r>
-      <w:r>
-        <w:rPr>
-          <w:i/>
-          <w:lang w:val="it-IT"/>
-        </w:rPr>
-        <w:cr/>
-        <w:t>/opt/Qt/Tools/QtCreator/bin/./qtcreator.sh</w:t>
-      </w:r>
-    </w:p>
-    <w:p>
-      <w:pPr>
-        <w:rPr>
-          <w:lang w:val="it-IT"/>
-        </w:rPr>
-      </w:pPr>
-      <w:r>
-        <w:rPr>
-          <w:lang w:val="it-IT"/>
-        </w:rPr>
-        <w:t xml:space="preserve">Copiando/incollando la seconda riga del file direttamente su un terminale è possibile avviare </w:t>
-      </w:r>
-      <w:proofErr w:type="spellStart"/>
-      <w:r>
-        <w:rPr>
-          <w:lang w:val="it-IT"/>
-        </w:rPr>
-        <w:t>QTCreator</w:t>
-      </w:r>
-      <w:proofErr w:type="spellEnd"/>
-      <w:r>
-        <w:rPr>
-          <w:lang w:val="it-IT"/>
-        </w:rPr>
-        <w:t xml:space="preserve"> senza doversi ricordare</w:t>
-      </w:r>
-      <w:r>
-        <w:rPr>
-          <w:lang w:val="it-IT"/>
-        </w:rPr>
-        <w:t xml:space="preserve"> a memoria</w:t>
-      </w:r>
-      <w:r>
-        <w:rPr>
-          <w:lang w:val="it-IT"/>
-        </w:rPr>
-        <w:t xml:space="preserve"> la stringa di lancio.</w:t>
-      </w:r>
-    </w:p>
-    <w:p>
-      <w:pPr>
-        <w:rPr>
-          <w:lang w:val="it-IT"/>
-        </w:rPr>
-      </w:pPr>
-      <w:r>
-        <w:rPr>
-          <w:lang w:val="it-IT"/>
-        </w:rPr>
-        <w:t>Al contrario, per poter compilare l</w:t>
-      </w:r>
-      <w:r>
-        <w:rPr>
-          <w:lang w:val="it-IT"/>
-        </w:rPr>
-        <w:t>e versioni</w:t>
-      </w:r>
-      <w:r>
-        <w:rPr>
-          <w:lang w:val="it-IT"/>
-        </w:rPr>
-        <w:t xml:space="preserve"> Desktop, è necessario NON avviare </w:t>
-      </w:r>
-      <w:proofErr w:type="spellStart"/>
-      <w:r>
-        <w:rPr>
-          <w:lang w:val="it-IT"/>
-        </w:rPr>
-        <w:t>QTCreator</w:t>
-      </w:r>
-      <w:proofErr w:type="spellEnd"/>
-      <w:r>
-        <w:rPr>
-          <w:lang w:val="it-IT"/>
-        </w:rPr>
-        <w:t xml:space="preserve"> da riga di comando. In questo caso è sufficiente cliccare sull’icona di </w:t>
-      </w:r>
-      <w:proofErr w:type="spellStart"/>
-      <w:r>
-        <w:rPr>
-          <w:lang w:val="it-IT"/>
-        </w:rPr>
-        <w:t>Qt</w:t>
-      </w:r>
-      <w:proofErr w:type="spellEnd"/>
-      <w:r>
-        <w:rPr>
-          <w:lang w:val="it-IT"/>
-        </w:rPr>
-        <w:t xml:space="preserve"> posta nella barra laterale sinistra.</w:t>
-      </w:r>
-    </w:p>
-    <w:p>
-      <w:pPr>
-        <w:rPr>
-          <w:lang w:val="it-IT"/>
-        </w:rPr>
-      </w:pPr>
-    </w:p>
-    <w:p>
-      <w:pPr>
-        <w:rPr>
-          <w:lang w:val="it-IT"/>
-        </w:rPr>
-      </w:pPr>
-      <w:r>
-        <w:rPr>
-          <w:lang w:val="it-IT"/>
-        </w:rPr>
-        <w:br w:type="page"/>
-      </w:r>
-    </w:p>
-    <w:p>
-      <w:pPr>
-        <w:rPr>
-          <w:lang w:val="it-IT"/>
-        </w:rPr>
-      </w:pPr>
-    </w:p>
-    <w:p>
-      <w:pPr>
-        <w:pStyle w:val="Titolo1"/>
-        <w:rPr>
-          <w:lang w:val="it-IT"/>
-        </w:rPr>
-      </w:pPr>
-      <w:bookmarkStart w:id="7" w:name="_Toc65764961"/>
-      <w:r>
-        <w:rPr>
-          <w:lang w:val="it-IT"/>
-        </w:rPr>
-        <w:t>Architettura SW</w:t>
-      </w:r>
-      <w:bookmarkEnd w:id="7"/>
-    </w:p>
-    <w:p>
-      <w:pPr>
-        <w:rPr>
-          <w:lang w:val="it-IT"/>
-        </w:rPr>
-      </w:pPr>
-    </w:p>
-    <w:p>
-      <w:pPr>
-        <w:pStyle w:val="Titolo2"/>
-        <w:rPr>
-          <w:lang w:val="it-IT"/>
-        </w:rPr>
-      </w:pPr>
-      <w:bookmarkStart w:id="8" w:name="_Toc65764962"/>
-      <w:r>
-        <w:rPr>
-          <w:lang w:val="it-IT"/>
-        </w:rPr>
-        <w:t>Definizione dei termini</w:t>
-      </w:r>
-      <w:bookmarkEnd w:id="8"/>
-    </w:p>
-    <w:tbl>
-      <w:tblPr>
-        <w:tblStyle w:val="Grigliatabella"/>
-        <w:tblW w:w="0" w:type="auto"/>
-        <w:tblLook w:val="04A0" w:firstRow="1" w:lastRow="0" w:firstColumn="1" w:lastColumn="0" w:noHBand="0" w:noVBand="1"/>
-      </w:tblPr>
-      <w:tblGrid>
-        <w:gridCol w:w="4814"/>
-        <w:gridCol w:w="4814"/>
-      </w:tblGrid>
-      <w:tr>
-        <w:tc>
-          <w:tcPr>
-            <w:tcW w:w="4814" w:type="dxa"/>
-          </w:tcPr>
-          <w:p>
-            <w:pPr>
-              <w:rPr>
-                <w:lang w:val="it-IT"/>
-              </w:rPr>
-            </w:pPr>
-            <w:r>
-              <w:rPr>
-                <w:lang w:val="it-IT"/>
-              </w:rPr>
-              <w:t>CPU</w:t>
-            </w:r>
-          </w:p>
-        </w:tc>
-        <w:tc>
-          <w:tcPr>
-            <w:tcW w:w="4814" w:type="dxa"/>
-          </w:tcPr>
-          <w:p>
-            <w:pPr>
-              <w:rPr>
-                <w:lang w:val="it-IT"/>
-              </w:rPr>
-            </w:pPr>
-            <w:r>
-              <w:rPr>
-                <w:lang w:val="it-IT"/>
-              </w:rPr>
-              <w:t>La CPU come la conosciamo</w:t>
-            </w:r>
-          </w:p>
-        </w:tc>
-      </w:tr>
-      <w:tr>
-        <w:tc>
-          <w:tcPr>
-            <w:tcW w:w="4814" w:type="dxa"/>
-          </w:tcPr>
-          <w:p>
-            <w:pPr>
-              <w:rPr>
-                <w:lang w:val="it-IT"/>
-              </w:rPr>
-            </w:pPr>
-            <w:r>
-              <w:rPr>
-                <w:lang w:val="it-IT"/>
-              </w:rPr>
-              <w:t>Canale di comunicazione</w:t>
-            </w:r>
-          </w:p>
-        </w:tc>
-        <w:tc>
-          <w:tcPr>
-            <w:tcW w:w="4814" w:type="dxa"/>
-          </w:tcPr>
-          <w:p>
-            <w:pPr>
-              <w:rPr>
-                <w:lang w:val="it-IT"/>
-              </w:rPr>
-            </w:pPr>
-            <w:r>
-              <w:rPr>
-                <w:lang w:val="it-IT"/>
-              </w:rPr>
-              <w:t xml:space="preserve">Un canale fisico (es: RS232) oppure logico (es: </w:t>
-            </w:r>
-            <w:proofErr w:type="spellStart"/>
-            <w:r>
-              <w:rPr>
-                <w:lang w:val="it-IT"/>
-              </w:rPr>
-              <w:t>socket</w:t>
-            </w:r>
-            <w:proofErr w:type="spellEnd"/>
-            <w:r>
-              <w:rPr>
-                <w:lang w:val="it-IT"/>
-              </w:rPr>
-              <w:t>) sul quale è possibile fare passare un flusso di dati (</w:t>
-            </w:r>
-            <w:proofErr w:type="spellStart"/>
-            <w:r>
-              <w:rPr>
-                <w:lang w:val="it-IT"/>
-              </w:rPr>
-              <w:t>bytes</w:t>
-            </w:r>
-            <w:proofErr w:type="spellEnd"/>
-            <w:r>
-              <w:rPr>
-                <w:lang w:val="it-IT"/>
-              </w:rPr>
-              <w:t>)</w:t>
-            </w:r>
-          </w:p>
-        </w:tc>
-      </w:tr>
-      <w:tr>
-        <w:tc>
-          <w:tcPr>
-            <w:tcW w:w="4814" w:type="dxa"/>
-          </w:tcPr>
-          <w:p>
-            <w:pPr>
-              <w:rPr>
-                <w:lang w:val="it-IT"/>
-              </w:rPr>
-            </w:pPr>
-            <w:r>
-              <w:rPr>
-                <w:lang w:val="it-IT"/>
-              </w:rPr>
-              <w:t>SMU</w:t>
-            </w:r>
-          </w:p>
-        </w:tc>
-        <w:tc>
-          <w:tcPr>
-            <w:tcW w:w="4814" w:type="dxa"/>
-          </w:tcPr>
-          <w:p>
-            <w:pPr>
-              <w:rPr>
-                <w:lang w:val="it-IT"/>
-              </w:rPr>
-            </w:pPr>
-            <w:r>
-              <w:rPr>
-                <w:lang w:val="it-IT"/>
-              </w:rPr>
-              <w:t>Smart Management Unit</w:t>
-            </w:r>
-          </w:p>
-          <w:p>
-            <w:pPr>
-              <w:rPr>
-                <w:lang w:val="it-IT"/>
-              </w:rPr>
-            </w:pPr>
-            <w:r>
-              <w:rPr>
-                <w:lang w:val="it-IT"/>
-              </w:rPr>
-              <w:t>E’ il processo/applicazione che ha il compito di mantenere la comunicazione con la CPU e contemporaneamente di fornire una interfaccia verso il mondo esterno tale da fornire una serie di servizi e funzionalità atti al pilotaggio della macchine del caffè</w:t>
-            </w:r>
-          </w:p>
-        </w:tc>
-      </w:tr>
-      <w:tr>
-        <w:tc>
-          <w:tcPr>
-            <w:tcW w:w="4814" w:type="dxa"/>
-          </w:tcPr>
-          <w:p>
-            <w:pPr>
-              <w:rPr>
-                <w:lang w:val="it-IT"/>
-              </w:rPr>
-            </w:pPr>
-            <w:r>
-              <w:rPr>
-                <w:lang w:val="it-IT"/>
-              </w:rPr>
-              <w:t>App esterna</w:t>
-            </w:r>
-          </w:p>
-        </w:tc>
-        <w:tc>
-          <w:tcPr>
-            <w:tcW w:w="4814" w:type="dxa"/>
-          </w:tcPr>
-          <w:p>
-            <w:pPr>
-              <w:rPr>
-                <w:lang w:val="it-IT"/>
-              </w:rPr>
-            </w:pPr>
-            <w:r>
-              <w:rPr>
-                <w:lang w:val="it-IT"/>
-              </w:rPr>
-              <w:t>Qualunque applicazione, in qualunque linguaggio d programmazione che giri o sulla macchina del caffè stessa oppure su una qualunque macchina esterna, che sia in grado di accedere al canale di comunicazione fornito dalla SMU verso il resto del mondo. Tramite una serie di comandi da inviare lungo il canale di comunicazione, la app è in grado di pilotare la macchina del caffè</w:t>
-            </w:r>
-          </w:p>
-        </w:tc>
-      </w:tr>
-      <w:tr>
-        <w:tc>
-          <w:tcPr>
-            <w:tcW w:w="4814" w:type="dxa"/>
-          </w:tcPr>
-          <w:p>
-            <w:pPr>
-              <w:rPr>
-                <w:lang w:val="it-IT"/>
-              </w:rPr>
-            </w:pPr>
-            <w:r>
-              <w:rPr>
-                <w:lang w:val="it-IT"/>
-              </w:rPr>
-              <w:t>GUI</w:t>
-            </w:r>
-          </w:p>
-        </w:tc>
-        <w:tc>
-          <w:tcPr>
-            <w:tcW w:w="4814" w:type="dxa"/>
-          </w:tcPr>
-          <w:p>
-            <w:pPr>
-              <w:rPr>
-                <w:lang w:val="it-IT"/>
-              </w:rPr>
-            </w:pPr>
-            <w:r>
-              <w:rPr>
-                <w:lang w:val="it-IT"/>
-              </w:rPr>
-              <w:t xml:space="preserve">Una “App esterna” specializzata nel proporre agli utenti </w:t>
-            </w:r>
-            <w:r>
-              <w:rPr>
-                <w:lang w:val="it-IT"/>
-              </w:rPr>
-              <w:t xml:space="preserve">il </w:t>
-            </w:r>
-            <w:r>
-              <w:rPr>
-                <w:lang w:val="it-IT"/>
-              </w:rPr>
-              <w:t>menu d</w:t>
-            </w:r>
-            <w:r>
-              <w:rPr>
-                <w:lang w:val="it-IT"/>
-              </w:rPr>
-              <w:t>e</w:t>
-            </w:r>
-            <w:r>
-              <w:rPr>
-                <w:lang w:val="it-IT"/>
-              </w:rPr>
-              <w:t xml:space="preserve">i prodotti </w:t>
-            </w:r>
-            <w:r>
-              <w:rPr>
-                <w:lang w:val="it-IT"/>
-              </w:rPr>
-              <w:t>erogabili dalla macchina. Tipicamente (ma non necessariamente) realizzata in HTML e con un occhio di riguardo alla veste grafica</w:t>
-            </w:r>
-          </w:p>
-        </w:tc>
-      </w:tr>
-      <w:tr>
-        <w:tc>
-          <w:tcPr>
-            <w:tcW w:w="4814" w:type="dxa"/>
-          </w:tcPr>
-          <w:p>
-            <w:pPr>
-              <w:rPr>
-                <w:lang w:val="it-IT"/>
-              </w:rPr>
-            </w:pPr>
-            <w:r>
-              <w:rPr>
-                <w:lang w:val="it-IT"/>
-              </w:rPr>
-              <w:t>GPU</w:t>
-            </w:r>
-          </w:p>
-        </w:tc>
-        <w:tc>
-          <w:tcPr>
-            <w:tcW w:w="4814" w:type="dxa"/>
-          </w:tcPr>
-          <w:p>
-            <w:pPr>
-              <w:rPr>
-                <w:lang w:val="it-IT"/>
-              </w:rPr>
-            </w:pPr>
-            <w:r>
-              <w:rPr>
-                <w:lang w:val="it-IT"/>
-              </w:rPr>
-              <w:t>Il pacchetto SW comprendente SMU, menu di programmazione, schermata di BOOT (per il caricamento dei vari tipi di file in macchina) e schermata MAIN per la visualizzazione di una GUI in HTML da caricarsi mediante meno di BOOT</w:t>
-            </w:r>
-          </w:p>
-        </w:tc>
-      </w:tr>
-      <w:tr>
-        <w:tc>
-          <w:tcPr>
-            <w:tcW w:w="4814" w:type="dxa"/>
-          </w:tcPr>
-          <w:p>
-            <w:pPr>
-              <w:rPr>
-                <w:lang w:val="it-IT"/>
-              </w:rPr>
-            </w:pPr>
-            <w:r>
-              <w:rPr>
-                <w:lang w:val="it-IT"/>
-              </w:rPr>
-              <w:t>RheaMedia2.0</w:t>
-            </w:r>
-          </w:p>
-        </w:tc>
-        <w:tc>
-          <w:tcPr>
-            <w:tcW w:w="4814" w:type="dxa"/>
-          </w:tcPr>
-          <w:p>
-            <w:pPr>
-              <w:rPr>
-                <w:lang w:val="it-IT"/>
-              </w:rPr>
-            </w:pPr>
-            <w:r>
-              <w:rPr>
-                <w:lang w:val="it-IT"/>
-              </w:rPr>
-              <w:t>Programma per la creazione e modifica delle GUI accettate da GPU nella schermata di BOOT</w:t>
-            </w:r>
-          </w:p>
-        </w:tc>
-      </w:tr>
-    </w:tbl>
-    <w:p>
-      <w:pPr>
-        <w:rPr>
-          <w:lang w:val="it-IT"/>
-        </w:rPr>
-      </w:pPr>
-    </w:p>
-    <w:p>
-      <w:pPr>
-        <w:rPr>
-          <w:rFonts w:asciiTheme="majorHAnsi" w:eastAsiaTheme="majorEastAsia" w:hAnsiTheme="majorHAnsi" w:cstheme="majorBidi"/>
-          <w:color w:val="2E74B5" w:themeColor="accent1" w:themeShade="BF"/>
-          <w:sz w:val="26"/>
-          <w:szCs w:val="26"/>
-          <w:lang w:val="it-IT"/>
-        </w:rPr>
-      </w:pPr>
-      <w:r>
-        <w:rPr>
-          <w:lang w:val="it-IT"/>
-        </w:rPr>
-        <w:br w:type="page"/>
-      </w:r>
-    </w:p>
-    <w:p>
-      <w:pPr>
-        <w:pStyle w:val="Titolo2"/>
-        <w:rPr>
-          <w:lang w:val="it-IT"/>
-        </w:rPr>
-      </w:pPr>
-      <w:bookmarkStart w:id="9" w:name="_Toc65764963"/>
-      <w:r>
-        <w:rPr>
-          <w:lang w:val="it-IT"/>
-        </w:rPr>
-        <w:lastRenderedPageBreak/>
-        <w:t>Panoramica ad alto livello</w:t>
-      </w:r>
-      <w:bookmarkEnd w:id="9"/>
-    </w:p>
-    <w:p>
-      <w:pPr>
-        <w:rPr>
-          <w:lang w:val="it-IT"/>
-        </w:rPr>
-      </w:pPr>
+        <w:t xml:space="preserve">Platform </w:t>
+      </w:r>
+      <w:proofErr w:type="spellStart"/>
+      <w:r>
+        <w:rPr>
+          <w:b/>
+          <w:lang w:val="it-IT"/>
+        </w:rPr>
+        <w:t>Toolset</w:t>
+      </w:r>
+      <w:proofErr w:type="spellEnd"/>
+      <w:r>
+        <w:rPr>
+          <w:lang w:val="it-IT"/>
+        </w:rPr>
+        <w:t>”. A tale pr</w:t>
+      </w:r>
+      <w:r>
+        <w:rPr>
+          <w:lang w:val="it-IT"/>
+        </w:rPr>
+        <w:t>oposito, cliccare col destro sul</w:t>
+      </w:r>
+      <w:r>
+        <w:rPr>
+          <w:lang w:val="it-IT"/>
+        </w:rPr>
+        <w:t xml:space="preserve"> progetto “</w:t>
+      </w:r>
+      <w:proofErr w:type="spellStart"/>
+      <w:r>
+        <w:rPr>
+          <w:lang w:val="it-IT"/>
+        </w:rPr>
+        <w:t>rheaCommonLib</w:t>
+      </w:r>
+      <w:proofErr w:type="spellEnd"/>
+      <w:r>
+        <w:rPr>
+          <w:lang w:val="it-IT"/>
+        </w:rPr>
+        <w:t xml:space="preserve">”, poi selezionare “Proprietà” ed infine, “General </w:t>
+      </w:r>
+      <w:proofErr w:type="spellStart"/>
+      <w:r>
+        <w:rPr>
+          <w:lang w:val="it-IT"/>
+        </w:rPr>
+        <w:t>Settings</w:t>
+      </w:r>
+      <w:proofErr w:type="spellEnd"/>
+      <w:r>
+        <w:rPr>
+          <w:lang w:val="it-IT"/>
+        </w:rPr>
+        <w:t>”. Dovrebbe comparire una schermata simile alla seguente:</w:t>
+      </w:r>
     </w:p>
     <w:p>
       <w:pPr>
@@ -6533,8 +4826,1999 @@
             <v:path o:extrusionok="f" gradientshapeok="t" o:connecttype="rect"/>
             <o:lock v:ext="edit" aspectratio="t"/>
           </v:shapetype>
+          <v:shape id="_x0000_i1027" type="#_x0000_t75" style="width:483.75pt;height:223.5pt">
+            <v:imagedata r:id="rId10" o:title="Immagine"/>
+          </v:shape>
+        </w:pict>
+      </w:r>
+    </w:p>
+    <w:p>
+      <w:pPr>
+        <w:rPr>
+          <w:lang w:val="it-IT"/>
+        </w:rPr>
+      </w:pPr>
+      <w:r>
+        <w:rPr>
+          <w:lang w:val="it-IT"/>
+        </w:rPr>
+        <w:t>Selezionare in alto a sinistra “</w:t>
+      </w:r>
+      <w:proofErr w:type="spellStart"/>
+      <w:r>
+        <w:rPr>
+          <w:lang w:val="it-IT"/>
+        </w:rPr>
+        <w:t>All</w:t>
+      </w:r>
+      <w:proofErr w:type="spellEnd"/>
+      <w:r>
+        <w:rPr>
+          <w:lang w:val="it-IT"/>
+        </w:rPr>
+        <w:t xml:space="preserve"> </w:t>
+      </w:r>
+      <w:proofErr w:type="spellStart"/>
+      <w:r>
+        <w:rPr>
+          <w:lang w:val="it-IT"/>
+        </w:rPr>
+        <w:t>Configurations</w:t>
+      </w:r>
+      <w:proofErr w:type="spellEnd"/>
+      <w:r>
+        <w:rPr>
+          <w:lang w:val="it-IT"/>
+        </w:rPr>
+        <w:t>” e in alto a destra “</w:t>
+      </w:r>
+      <w:proofErr w:type="spellStart"/>
+      <w:r>
+        <w:rPr>
+          <w:lang w:val="it-IT"/>
+        </w:rPr>
+        <w:t>All</w:t>
+      </w:r>
+      <w:proofErr w:type="spellEnd"/>
+      <w:r>
+        <w:rPr>
+          <w:lang w:val="it-IT"/>
+        </w:rPr>
+        <w:t xml:space="preserve"> </w:t>
+      </w:r>
+      <w:proofErr w:type="spellStart"/>
+      <w:r>
+        <w:rPr>
+          <w:lang w:val="it-IT"/>
+        </w:rPr>
+        <w:t>Platforms</w:t>
+      </w:r>
+      <w:proofErr w:type="spellEnd"/>
+      <w:r>
+        <w:rPr>
+          <w:lang w:val="it-IT"/>
+        </w:rPr>
+        <w:t xml:space="preserve">”. Alle voci “Windows SDK Version” </w:t>
+      </w:r>
+      <w:proofErr w:type="gramStart"/>
+      <w:r>
+        <w:rPr>
+          <w:lang w:val="it-IT"/>
+        </w:rPr>
+        <w:t>e “</w:t>
+      </w:r>
+      <w:proofErr w:type="gramEnd"/>
+      <w:r>
+        <w:rPr>
+          <w:lang w:val="it-IT"/>
+        </w:rPr>
+        <w:t xml:space="preserve">Platform </w:t>
+      </w:r>
+      <w:proofErr w:type="spellStart"/>
+      <w:r>
+        <w:rPr>
+          <w:lang w:val="it-IT"/>
+        </w:rPr>
+        <w:t>Toolset</w:t>
+      </w:r>
+      <w:proofErr w:type="spellEnd"/>
+      <w:r>
+        <w:rPr>
+          <w:lang w:val="it-IT"/>
+        </w:rPr>
+        <w:t>” selezionare quanto disponibile nel proprio compilatore.</w:t>
+      </w:r>
+    </w:p>
+    <w:p>
+      <w:pPr>
+        <w:rPr>
+          <w:b/>
+          <w:lang w:val="it-IT"/>
+        </w:rPr>
+      </w:pPr>
+      <w:r>
+        <w:rPr>
+          <w:b/>
+          <w:lang w:val="it-IT"/>
+        </w:rPr>
+        <w:t>È</w:t>
+      </w:r>
+      <w:r>
+        <w:rPr>
+          <w:b/>
+          <w:lang w:val="it-IT"/>
+        </w:rPr>
+        <w:t xml:space="preserve"> necessario ripetere questa operazione per tutti i progetti della soluzione</w:t>
+      </w:r>
+      <w:r>
+        <w:rPr>
+          <w:b/>
+          <w:lang w:val="it-IT"/>
+        </w:rPr>
+        <w:t>.</w:t>
+      </w:r>
+    </w:p>
+    <w:p>
+      <w:pPr>
+        <w:rPr>
+          <w:lang w:val="it-IT"/>
+        </w:rPr>
+      </w:pPr>
+      <w:r>
+        <w:rPr>
+          <w:lang w:val="it-IT"/>
+        </w:rPr>
+        <w:lastRenderedPageBreak/>
+        <w:t>Se fo</w:t>
+      </w:r>
+      <w:bookmarkStart w:id="6" w:name="_GoBack"/>
+      <w:bookmarkEnd w:id="6"/>
+      <w:r>
+        <w:rPr>
+          <w:lang w:val="it-IT"/>
+        </w:rPr>
+        <w:t xml:space="preserve">sse necessario, utilizzare “Visual Studio Installer” per aggiornare il proprio compilatore e scaricare il Windows SDK versione 10, eventualmente disponibile al download anche presso il sito Microsoft al seguente indirizzo: </w:t>
+      </w:r>
+      <w:hyperlink r:id="rId11" w:history="1">
+        <w:r>
+          <w:rPr>
+            <w:rStyle w:val="Collegamentoipertestuale"/>
+            <w:lang w:val="it-IT"/>
+          </w:rPr>
+          <w:t>https://developer.microsoft.com/en-US/windows/downloads/windows-10-sdk/</w:t>
+        </w:r>
+      </w:hyperlink>
+    </w:p>
+    <w:p>
+      <w:pPr>
+        <w:rPr>
+          <w:lang w:val="it-IT"/>
+        </w:rPr>
+      </w:pPr>
+    </w:p>
+    <w:p>
+      <w:pPr>
+        <w:rPr>
+          <w:lang w:val="it-IT"/>
+        </w:rPr>
+      </w:pPr>
+    </w:p>
+    <w:p>
+      <w:pPr>
+        <w:pStyle w:val="Titolo2"/>
+        <w:rPr>
+          <w:lang w:val="it-IT"/>
+        </w:rPr>
+      </w:pPr>
+      <w:bookmarkStart w:id="7" w:name="_Toc65764960"/>
+      <w:r>
+        <w:rPr>
+          <w:lang w:val="it-IT"/>
+        </w:rPr>
+        <w:t>Su Linux</w:t>
+      </w:r>
+      <w:bookmarkEnd w:id="7"/>
+    </w:p>
+    <w:p>
+      <w:pPr>
+        <w:rPr>
+          <w:lang w:val="it-IT"/>
+        </w:rPr>
+      </w:pPr>
+      <w:r>
+        <w:rPr>
+          <w:lang w:val="it-IT"/>
+        </w:rPr>
+        <w:t>Al momento esiste una VM con una distr</w:t>
+      </w:r>
+      <w:r>
+        <w:rPr>
+          <w:lang w:val="it-IT"/>
+        </w:rPr>
+        <w:t>ibuzione</w:t>
+      </w:r>
+      <w:r>
+        <w:rPr>
+          <w:lang w:val="it-IT"/>
+        </w:rPr>
+        <w:t xml:space="preserve"> </w:t>
+      </w:r>
+      <w:r>
+        <w:rPr>
+          <w:lang w:val="it-IT"/>
+        </w:rPr>
+        <w:t>L</w:t>
+      </w:r>
+      <w:r>
+        <w:rPr>
+          <w:lang w:val="it-IT"/>
+        </w:rPr>
+        <w:t>inux Ubuntu e tutte le librerie/</w:t>
+      </w:r>
+      <w:proofErr w:type="spellStart"/>
+      <w:r>
+        <w:rPr>
+          <w:lang w:val="it-IT"/>
+        </w:rPr>
+        <w:t>tools</w:t>
+      </w:r>
+      <w:proofErr w:type="spellEnd"/>
+      <w:r>
+        <w:rPr>
+          <w:lang w:val="it-IT"/>
+        </w:rPr>
+        <w:t xml:space="preserve"> necessari a compilare ed eseguire il codice. La VM purtroppo è molto grossa (160 GB) perché cos</w:t>
+      </w:r>
+      <w:r>
+        <w:rPr>
+          <w:lang w:val="it-IT"/>
+        </w:rPr>
+        <w:t>ì</w:t>
+      </w:r>
+      <w:r>
+        <w:rPr>
+          <w:lang w:val="it-IT"/>
+        </w:rPr>
+        <w:t xml:space="preserve"> l’ho ereditata. Sono sicuro che si potrebbe costruire una VM molto più conte</w:t>
+      </w:r>
+      <w:r>
+        <w:rPr>
+          <w:lang w:val="it-IT"/>
+        </w:rPr>
+        <w:t xml:space="preserve">nuta in termini di spazio su HD, </w:t>
+      </w:r>
+      <w:r>
+        <w:rPr>
+          <w:lang w:val="it-IT"/>
+        </w:rPr>
+        <w:t xml:space="preserve">ma non ho mai avuto il tempo di dedicarmi a questa </w:t>
+      </w:r>
+      <w:r>
+        <w:rPr>
+          <w:lang w:val="it-IT"/>
+        </w:rPr>
+        <w:t>attività</w:t>
+      </w:r>
+      <w:r>
+        <w:rPr>
+          <w:lang w:val="it-IT"/>
+        </w:rPr>
+        <w:t>.</w:t>
+      </w:r>
+    </w:p>
+    <w:tbl>
+      <w:tblPr>
+        <w:tblStyle w:val="Grigliatabella"/>
+        <w:tblW w:w="0" w:type="auto"/>
+        <w:tblLook w:val="04A0" w:firstRow="1" w:lastRow="0" w:firstColumn="1" w:lastColumn="0" w:noHBand="0" w:noVBand="1"/>
+      </w:tblPr>
+      <w:tblGrid>
+        <w:gridCol w:w="3539"/>
+        <w:gridCol w:w="6089"/>
+      </w:tblGrid>
+      <w:tr>
+        <w:tc>
+          <w:tcPr>
+            <w:tcW w:w="3539" w:type="dxa"/>
+          </w:tcPr>
+          <w:p>
+            <w:pPr>
+              <w:rPr>
+                <w:lang w:val="it-IT"/>
+              </w:rPr>
+            </w:pPr>
+            <w:r>
+              <w:rPr>
+                <w:lang w:val="it-IT"/>
+              </w:rPr>
+              <w:t>User VM</w:t>
+            </w:r>
+          </w:p>
+        </w:tc>
+        <w:tc>
+          <w:tcPr>
+            <w:tcW w:w="6089" w:type="dxa"/>
+          </w:tcPr>
+          <w:p>
+            <w:pPr>
+              <w:rPr>
+                <w:lang w:val="it-IT"/>
+              </w:rPr>
+            </w:pPr>
+            <w:r>
+              <w:rPr>
+                <w:lang w:val="it-IT"/>
+              </w:rPr>
+              <w:t>Davide</w:t>
+            </w:r>
+          </w:p>
+        </w:tc>
+      </w:tr>
+      <w:tr>
+        <w:tc>
+          <w:tcPr>
+            <w:tcW w:w="3539" w:type="dxa"/>
+          </w:tcPr>
+          <w:p>
+            <w:pPr>
+              <w:rPr>
+                <w:lang w:val="it-IT"/>
+              </w:rPr>
+            </w:pPr>
+            <w:proofErr w:type="spellStart"/>
+            <w:r>
+              <w:rPr>
+                <w:lang w:val="it-IT"/>
+              </w:rPr>
+              <w:t>Pwd</w:t>
+            </w:r>
+            <w:proofErr w:type="spellEnd"/>
+            <w:r>
+              <w:rPr>
+                <w:lang w:val="it-IT"/>
+              </w:rPr>
+              <w:t xml:space="preserve"> VM</w:t>
+            </w:r>
+          </w:p>
+        </w:tc>
+        <w:tc>
+          <w:tcPr>
+            <w:tcW w:w="6089" w:type="dxa"/>
+          </w:tcPr>
+          <w:p>
+            <w:pPr>
+              <w:rPr>
+                <w:lang w:val="it-IT"/>
+              </w:rPr>
+            </w:pPr>
+            <w:proofErr w:type="spellStart"/>
+            <w:r>
+              <w:rPr>
+                <w:lang w:val="it-IT"/>
+              </w:rPr>
+              <w:t>zenarhea</w:t>
+            </w:r>
+            <w:proofErr w:type="spellEnd"/>
+          </w:p>
+        </w:tc>
+      </w:tr>
+      <w:tr>
+        <w:tc>
+          <w:tcPr>
+            <w:tcW w:w="3539" w:type="dxa"/>
+          </w:tcPr>
+          <w:p>
+            <w:pPr>
+              <w:rPr>
+                <w:lang w:val="it-IT"/>
+              </w:rPr>
+            </w:pPr>
+            <w:r>
+              <w:rPr>
+                <w:lang w:val="it-IT"/>
+              </w:rPr>
+              <w:t>Cartella del progetto</w:t>
+            </w:r>
+          </w:p>
+        </w:tc>
+        <w:tc>
+          <w:tcPr>
+            <w:tcW w:w="6089" w:type="dxa"/>
+          </w:tcPr>
+          <w:p>
+            <w:pPr>
+              <w:rPr>
+                <w:lang w:val="it-IT"/>
+              </w:rPr>
+            </w:pPr>
+            <w:r>
+              <w:rPr>
+                <w:lang w:val="it-IT"/>
+              </w:rPr>
+              <w:t>~/Desktop/gpu-fts-nestle-2019</w:t>
+            </w:r>
+          </w:p>
+        </w:tc>
+      </w:tr>
+      <w:tr>
+        <w:tc>
+          <w:tcPr>
+            <w:tcW w:w="3539" w:type="dxa"/>
+          </w:tcPr>
+          <w:p>
+            <w:pPr>
+              <w:rPr>
+                <w:lang w:val="it-IT"/>
+              </w:rPr>
+            </w:pPr>
+            <w:r>
+              <w:rPr>
+                <w:lang w:val="it-IT"/>
+              </w:rPr>
+              <w:t>Ambiente di sviluppo</w:t>
+            </w:r>
+          </w:p>
+        </w:tc>
+        <w:tc>
+          <w:tcPr>
+            <w:tcW w:w="6089" w:type="dxa"/>
+          </w:tcPr>
+          <w:p>
+            <w:pPr>
+              <w:rPr>
+                <w:lang w:val="it-IT"/>
+              </w:rPr>
+            </w:pPr>
+            <w:proofErr w:type="spellStart"/>
+            <w:r>
+              <w:rPr>
+                <w:lang w:val="it-IT"/>
+              </w:rPr>
+              <w:t>Qt</w:t>
+            </w:r>
+            <w:proofErr w:type="spellEnd"/>
+            <w:r>
+              <w:rPr>
+                <w:lang w:val="it-IT"/>
+              </w:rPr>
+              <w:t xml:space="preserve"> Creator Community</w:t>
+            </w:r>
+          </w:p>
+        </w:tc>
+      </w:tr>
+      <w:tr>
+        <w:tc>
+          <w:tcPr>
+            <w:tcW w:w="3539" w:type="dxa"/>
+          </w:tcPr>
+          <w:p>
+            <w:pPr>
+              <w:rPr>
+                <w:lang w:val="it-IT"/>
+              </w:rPr>
+            </w:pPr>
+            <w:r>
+              <w:rPr>
+                <w:lang w:val="it-IT"/>
+              </w:rPr>
+              <w:t>File della soluzione</w:t>
+            </w:r>
+          </w:p>
+        </w:tc>
+        <w:tc>
+          <w:tcPr>
+            <w:tcW w:w="6089" w:type="dxa"/>
+          </w:tcPr>
+          <w:p>
+            <w:r>
+              <w:t>~/Desktop/gpu-fts-nestle-2019/QT5/GPUProject.pro</w:t>
+            </w:r>
+          </w:p>
+        </w:tc>
+      </w:tr>
+    </w:tbl>
+    <w:p/>
+    <w:p>
+      <w:pPr>
+        <w:rPr>
+          <w:lang w:val="it-IT"/>
+        </w:rPr>
+      </w:pPr>
+      <w:r>
+        <w:rPr>
+          <w:lang w:val="it-IT"/>
+        </w:rPr>
+        <w:t xml:space="preserve">Su </w:t>
+      </w:r>
+      <w:proofErr w:type="spellStart"/>
+      <w:r>
+        <w:rPr>
+          <w:lang w:val="it-IT"/>
+        </w:rPr>
+        <w:t>li</w:t>
+      </w:r>
+      <w:r>
+        <w:rPr>
+          <w:lang w:val="it-IT"/>
+        </w:rPr>
+        <w:t>nux</w:t>
+      </w:r>
+      <w:proofErr w:type="spellEnd"/>
+      <w:r>
+        <w:rPr>
+          <w:lang w:val="it-IT"/>
+        </w:rPr>
+        <w:t xml:space="preserve"> esistono 4 possibili </w:t>
+      </w:r>
+      <w:proofErr w:type="spellStart"/>
+      <w:r>
+        <w:rPr>
+          <w:lang w:val="it-IT"/>
+        </w:rPr>
+        <w:t>build</w:t>
+      </w:r>
+      <w:proofErr w:type="spellEnd"/>
+      <w:r>
+        <w:rPr>
+          <w:lang w:val="it-IT"/>
+        </w:rPr>
+        <w:t xml:space="preserve">: </w:t>
+      </w:r>
+    </w:p>
+    <w:p>
+      <w:pPr>
+        <w:pStyle w:val="Paragrafoelenco"/>
+        <w:numPr>
+          <w:ilvl w:val="0"/>
+          <w:numId w:val="1"/>
+        </w:numPr>
+        <w:rPr>
+          <w:lang w:val="it-IT"/>
+        </w:rPr>
+      </w:pPr>
+      <w:r>
+        <w:rPr>
+          <w:lang w:val="it-IT"/>
+        </w:rPr>
+        <w:t>Desktop-</w:t>
+      </w:r>
+      <w:proofErr w:type="spellStart"/>
+      <w:r>
+        <w:rPr>
+          <w:lang w:val="it-IT"/>
+        </w:rPr>
+        <w:t>debug</w:t>
+      </w:r>
+      <w:proofErr w:type="spellEnd"/>
+    </w:p>
+    <w:p>
+      <w:pPr>
+        <w:pStyle w:val="Paragrafoelenco"/>
+        <w:numPr>
+          <w:ilvl w:val="0"/>
+          <w:numId w:val="1"/>
+        </w:numPr>
+        <w:rPr>
+          <w:lang w:val="it-IT"/>
+        </w:rPr>
+      </w:pPr>
+      <w:r>
+        <w:rPr>
+          <w:lang w:val="it-IT"/>
+        </w:rPr>
+        <w:t>Desktop-release</w:t>
+      </w:r>
+    </w:p>
+    <w:p>
+      <w:pPr>
+        <w:pStyle w:val="Paragrafoelenco"/>
+        <w:numPr>
+          <w:ilvl w:val="0"/>
+          <w:numId w:val="1"/>
+        </w:numPr>
+        <w:rPr>
+          <w:lang w:val="it-IT"/>
+        </w:rPr>
+      </w:pPr>
+      <w:r>
+        <w:rPr>
+          <w:lang w:val="it-IT"/>
+        </w:rPr>
+        <w:t>Embedded-</w:t>
+      </w:r>
+      <w:proofErr w:type="spellStart"/>
+      <w:r>
+        <w:rPr>
+          <w:lang w:val="it-IT"/>
+        </w:rPr>
+        <w:t>debug</w:t>
+      </w:r>
+      <w:proofErr w:type="spellEnd"/>
+    </w:p>
+    <w:p>
+      <w:pPr>
+        <w:pStyle w:val="Paragrafoelenco"/>
+        <w:numPr>
+          <w:ilvl w:val="0"/>
+          <w:numId w:val="1"/>
+        </w:numPr>
+        <w:rPr>
+          <w:lang w:val="it-IT"/>
+        </w:rPr>
+      </w:pPr>
+      <w:r>
+        <w:rPr>
+          <w:lang w:val="it-IT"/>
+        </w:rPr>
+        <w:t>Embedded-release</w:t>
+      </w:r>
+    </w:p>
+    <w:p>
+      <w:pPr>
+        <w:rPr>
+          <w:lang w:val="it-IT"/>
+        </w:rPr>
+      </w:pPr>
+      <w:r>
+        <w:rPr>
+          <w:lang w:val="it-IT"/>
+        </w:rPr>
+        <w:t xml:space="preserve">All’interno di </w:t>
+      </w:r>
+      <w:proofErr w:type="spellStart"/>
+      <w:r>
+        <w:rPr>
+          <w:lang w:val="it-IT"/>
+        </w:rPr>
+        <w:t>QTCreator</w:t>
+      </w:r>
+      <w:proofErr w:type="spellEnd"/>
+      <w:r>
+        <w:rPr>
+          <w:lang w:val="it-IT"/>
+        </w:rPr>
+        <w:t xml:space="preserve"> è possibile selezionare quale delle 4 </w:t>
+      </w:r>
+      <w:proofErr w:type="spellStart"/>
+      <w:r>
+        <w:rPr>
+          <w:lang w:val="it-IT"/>
+        </w:rPr>
+        <w:t>build</w:t>
+      </w:r>
+      <w:proofErr w:type="spellEnd"/>
+      <w:r>
+        <w:rPr>
+          <w:lang w:val="it-IT"/>
+        </w:rPr>
+        <w:t xml:space="preserve"> si desidera compilare cliccando sull’icona in basso a sinistra e selezionando la </w:t>
+      </w:r>
+      <w:proofErr w:type="spellStart"/>
+      <w:r>
+        <w:rPr>
+          <w:lang w:val="it-IT"/>
+        </w:rPr>
+        <w:t>build</w:t>
+      </w:r>
+      <w:proofErr w:type="spellEnd"/>
+      <w:r>
+        <w:rPr>
+          <w:lang w:val="it-IT"/>
+        </w:rPr>
+        <w:t xml:space="preserve"> desiderata.</w:t>
+      </w:r>
+    </w:p>
+    <w:p>
+      <w:pPr>
+        <w:rPr>
+          <w:lang w:val="it-IT"/>
+        </w:rPr>
+      </w:pPr>
+      <w:r>
+        <w:rPr>
+          <w:lang w:val="it-IT"/>
+        </w:rPr>
+        <w:t xml:space="preserve">Le versioni “Desktop” vengono compilate per essere eseguite direttamente nella VM la quale supporta una architettura processore x86. Il compilatore selezionato quindi è </w:t>
+      </w:r>
+      <w:proofErr w:type="spellStart"/>
+      <w:r>
+        <w:rPr>
+          <w:lang w:val="it-IT"/>
+        </w:rPr>
+        <w:t>gcc</w:t>
+      </w:r>
+      <w:proofErr w:type="spellEnd"/>
+      <w:r>
+        <w:rPr>
+          <w:lang w:val="it-IT"/>
+        </w:rPr>
+        <w:t xml:space="preserve"> e l’eseguibile generato funziona solo su </w:t>
+      </w:r>
+      <w:proofErr w:type="spellStart"/>
+      <w:r>
+        <w:rPr>
+          <w:lang w:val="it-IT"/>
+        </w:rPr>
+        <w:t>linux</w:t>
+      </w:r>
+      <w:proofErr w:type="spellEnd"/>
+      <w:r>
+        <w:rPr>
+          <w:lang w:val="it-IT"/>
+        </w:rPr>
+        <w:t xml:space="preserve"> desktop. Facendo il </w:t>
+      </w:r>
+      <w:proofErr w:type="spellStart"/>
+      <w:r>
+        <w:rPr>
+          <w:lang w:val="it-IT"/>
+        </w:rPr>
+        <w:t>build</w:t>
+      </w:r>
+      <w:proofErr w:type="spellEnd"/>
+      <w:r>
+        <w:rPr>
+          <w:lang w:val="it-IT"/>
+        </w:rPr>
+        <w:t xml:space="preserve"> della versione “desktop-</w:t>
+      </w:r>
+      <w:proofErr w:type="spellStart"/>
+      <w:r>
+        <w:rPr>
+          <w:lang w:val="it-IT"/>
+        </w:rPr>
+        <w:t>debug</w:t>
+      </w:r>
+      <w:proofErr w:type="spellEnd"/>
+      <w:r>
+        <w:rPr>
+          <w:lang w:val="it-IT"/>
+        </w:rPr>
+        <w:t>”, viene creato il file eseguibile /bin/</w:t>
+      </w:r>
+      <w:r>
+        <w:rPr>
+          <w:lang w:val="it-IT"/>
+        </w:rPr>
+        <w:t>DESKTOP64_DEBUG_GPU</w:t>
+      </w:r>
+      <w:r>
+        <w:rPr>
+          <w:lang w:val="it-IT"/>
+        </w:rPr>
+        <w:t>.</w:t>
+      </w:r>
+      <w:r>
+        <w:rPr>
+          <w:lang w:val="it-IT"/>
+        </w:rPr>
+        <w:t xml:space="preserve"> </w:t>
+      </w:r>
+      <w:r>
+        <w:rPr>
+          <w:lang w:val="it-IT"/>
+        </w:rPr>
+        <w:t xml:space="preserve">Facendo il </w:t>
+      </w:r>
+      <w:proofErr w:type="spellStart"/>
+      <w:r>
+        <w:rPr>
+          <w:lang w:val="it-IT"/>
+        </w:rPr>
+        <w:t>build</w:t>
+      </w:r>
+      <w:proofErr w:type="spellEnd"/>
+      <w:r>
+        <w:rPr>
+          <w:lang w:val="it-IT"/>
+        </w:rPr>
+        <w:t xml:space="preserve"> della versione Desktop release, il file generato è /bin/</w:t>
+      </w:r>
+      <w:r>
+        <w:rPr>
+          <w:lang w:val="it-IT"/>
+        </w:rPr>
+        <w:t>DESKTOP64_</w:t>
+      </w:r>
+      <w:r>
+        <w:rPr>
+          <w:lang w:val="it-IT"/>
+        </w:rPr>
+        <w:t>RELEASE</w:t>
+      </w:r>
+      <w:r>
+        <w:rPr>
+          <w:lang w:val="it-IT"/>
+        </w:rPr>
+        <w:t>_GPU</w:t>
+      </w:r>
+      <w:r>
+        <w:rPr>
+          <w:lang w:val="it-IT"/>
+        </w:rPr>
+        <w:t>.</w:t>
+      </w:r>
+    </w:p>
+    <w:p>
+      <w:pPr>
+        <w:rPr>
+          <w:lang w:val="it-IT"/>
+        </w:rPr>
+      </w:pPr>
+      <w:r>
+        <w:rPr>
+          <w:lang w:val="it-IT"/>
+        </w:rPr>
+        <w:t>Per ottenere un file eseguibile che possa girar</w:t>
+      </w:r>
+      <w:r>
+        <w:rPr>
+          <w:lang w:val="it-IT"/>
+        </w:rPr>
+        <w:t>e sulle</w:t>
+      </w:r>
+      <w:r>
+        <w:rPr>
+          <w:lang w:val="it-IT"/>
+        </w:rPr>
+        <w:t xml:space="preserve"> macchine del caffè, è necessario utilizzare un compilatore apposito che sia in grado di compilare per l’architettura IMX6 (che è il processore che abbiamo sulle schede GPU delle macchine TS). Tale compilatore è il gcc-imx6 ed è già installato e funzionante sulla VM. Selezionando la </w:t>
+      </w:r>
+      <w:proofErr w:type="spellStart"/>
+      <w:r>
+        <w:rPr>
+          <w:lang w:val="it-IT"/>
+        </w:rPr>
+        <w:t>build</w:t>
+      </w:r>
+      <w:proofErr w:type="spellEnd"/>
+      <w:r>
+        <w:rPr>
+          <w:lang w:val="it-IT"/>
+        </w:rPr>
+        <w:t xml:space="preserve"> “</w:t>
+      </w:r>
+      <w:proofErr w:type="spellStart"/>
+      <w:r>
+        <w:rPr>
+          <w:lang w:val="it-IT"/>
+        </w:rPr>
+        <w:t>embedded</w:t>
+      </w:r>
+      <w:proofErr w:type="spellEnd"/>
+      <w:r>
+        <w:rPr>
+          <w:lang w:val="it-IT"/>
+        </w:rPr>
+        <w:t xml:space="preserve">-release” da dentro </w:t>
+      </w:r>
+      <w:proofErr w:type="spellStart"/>
+      <w:r>
+        <w:rPr>
+          <w:lang w:val="it-IT"/>
+        </w:rPr>
+        <w:t>QTCreator</w:t>
+      </w:r>
+      <w:proofErr w:type="spellEnd"/>
+      <w:r>
+        <w:rPr>
+          <w:lang w:val="it-IT"/>
+        </w:rPr>
+        <w:t>, la compilazione del progetto produce il file /bin/</w:t>
+      </w:r>
+      <w:r>
+        <w:rPr>
+          <w:lang w:val="it-IT"/>
+        </w:rPr>
+        <w:t>EMBEDDED_RELEASE_GPU</w:t>
+      </w:r>
+      <w:r>
+        <w:rPr>
+          <w:lang w:val="it-IT"/>
+        </w:rPr>
+        <w:t>.</w:t>
+      </w:r>
+    </w:p>
+    <w:p>
+      <w:pPr>
+        <w:rPr>
+          <w:lang w:val="it-IT"/>
+        </w:rPr>
+      </w:pPr>
+      <w:r>
+        <w:rPr>
+          <w:lang w:val="it-IT"/>
+        </w:rPr>
+        <w:t>Questo file NON è eseguibile all’interno della VM in quanto è compilato per funzionare solo su processori IMX6. Una volta ottenuto il file /bin/</w:t>
+      </w:r>
+      <w:r>
+        <w:rPr>
+          <w:lang w:val="it-IT"/>
+        </w:rPr>
+        <w:t>EMBEDDED_RELEASE_GPU</w:t>
+      </w:r>
+      <w:r>
+        <w:rPr>
+          <w:lang w:val="it-IT"/>
+        </w:rPr>
+        <w:t>, è necessario eseguire lo script (doppio click va bene) /bin/</w:t>
+      </w:r>
+      <w:r>
+        <w:rPr>
+          <w:lang w:val="it-IT"/>
+        </w:rPr>
+        <w:t>aaa_MH6_CREATE_ESAPI.sh</w:t>
+      </w:r>
+    </w:p>
+    <w:p>
+      <w:pPr>
+        <w:rPr>
+          <w:lang w:val="it-IT"/>
+        </w:rPr>
+      </w:pPr>
+      <w:r>
+        <w:rPr>
+          <w:lang w:val="it-IT"/>
+        </w:rPr>
+        <w:t xml:space="preserve">Questo script prende EMBEDDED_RELEASE_GPU più una serie di altri file (tra I quali per esempio buona parte della cartella del menu di programmazione) e crea un </w:t>
+      </w:r>
+      <w:r>
+        <w:rPr>
+          <w:lang w:val="it-IT"/>
+        </w:rPr>
+        <w:t>“</w:t>
+      </w:r>
+      <w:r>
+        <w:rPr>
+          <w:lang w:val="it-IT"/>
+        </w:rPr>
+        <w:t>pacchetto</w:t>
+      </w:r>
+      <w:r>
+        <w:rPr>
+          <w:lang w:val="it-IT"/>
+        </w:rPr>
+        <w:t xml:space="preserve"> GPU” che è esattamente il file da mettere sulla chiavetta USB per poi caricarlo sulla macchina del caffè.</w:t>
+      </w:r>
+    </w:p>
+    <w:p>
+      <w:pPr>
+        <w:rPr>
+          <w:lang w:val="it-IT"/>
+        </w:rPr>
+      </w:pPr>
+      <w:r>
+        <w:rPr>
+          <w:lang w:val="it-IT"/>
+        </w:rPr>
+        <w:t>Se tutto va a buon file, lo script genera un file (sempre nella cartella bin) con un nome di questo tipo:</w:t>
+      </w:r>
+    </w:p>
+    <w:p>
+      <w:pPr>
+        <w:rPr>
+          <w:lang w:val="it-IT"/>
+        </w:rPr>
+      </w:pPr>
+      <w:r>
+        <w:rPr>
+          <w:lang w:val="it-IT"/>
+        </w:rPr>
+        <w:t>GPU_TS_v.2.4.5_210128_commit.mh6</w:t>
+      </w:r>
+    </w:p>
+    <w:p>
+      <w:pPr>
+        <w:rPr>
+          <w:lang w:val="it-IT"/>
+        </w:rPr>
+      </w:pPr>
+      <w:r>
+        <w:rPr>
+          <w:lang w:val="it-IT"/>
+        </w:rPr>
+        <w:lastRenderedPageBreak/>
+        <w:t>dove:</w:t>
+      </w:r>
+    </w:p>
+    <w:p>
+      <w:pPr>
+        <w:pStyle w:val="Paragrafoelenco"/>
+        <w:numPr>
+          <w:ilvl w:val="0"/>
+          <w:numId w:val="2"/>
+        </w:numPr>
+        <w:rPr>
+          <w:lang w:val="it-IT"/>
+        </w:rPr>
+      </w:pPr>
+      <w:r>
+        <w:rPr>
+          <w:lang w:val="it-IT"/>
+        </w:rPr>
+        <w:t>GPU_TS_  è un prefisso fisso che identifica il fatto che il pacco contiene una GPU per macchine Touchscreen</w:t>
+      </w:r>
+    </w:p>
+    <w:p>
+      <w:pPr>
+        <w:pStyle w:val="Paragrafoelenco"/>
+        <w:numPr>
+          <w:ilvl w:val="0"/>
+          <w:numId w:val="2"/>
+        </w:numPr>
+        <w:rPr>
+          <w:lang w:val="it-IT"/>
+        </w:rPr>
+      </w:pPr>
+      <w:r>
+        <w:rPr>
+          <w:lang w:val="it-IT"/>
+        </w:rPr>
+        <w:t>v</w:t>
+      </w:r>
+      <w:r>
+        <w:rPr>
+          <w:lang w:val="it-IT"/>
+        </w:rPr>
+        <w:t xml:space="preserve">.2.4.5 è la versione della GPU. Quando si rende necessario cambiare versione, bisogna indicare quella nuova sia nel file </w:t>
+      </w:r>
+      <w:proofErr w:type="spellStart"/>
+      <w:r>
+        <w:rPr>
+          <w:lang w:val="it-IT"/>
+        </w:rPr>
+        <w:t>header.h</w:t>
+      </w:r>
+      <w:proofErr w:type="spellEnd"/>
+      <w:r>
+        <w:rPr>
+          <w:lang w:val="it-IT"/>
+        </w:rPr>
+        <w:t xml:space="preserve"> (vedi </w:t>
+      </w:r>
+      <w:r>
+        <w:rPr>
+          <w:i/>
+          <w:lang w:val="it-IT"/>
+        </w:rPr>
+        <w:t>#</w:t>
+      </w:r>
+      <w:proofErr w:type="spellStart"/>
+      <w:r>
+        <w:rPr>
+          <w:i/>
+          <w:lang w:val="it-IT"/>
+        </w:rPr>
+        <w:t>define</w:t>
+      </w:r>
+      <w:proofErr w:type="spellEnd"/>
+      <w:r>
+        <w:rPr>
+          <w:i/>
+          <w:lang w:val="it-IT"/>
+        </w:rPr>
+        <w:t xml:space="preserve"> GPU_VERSION</w:t>
+      </w:r>
+      <w:r>
+        <w:rPr>
+          <w:lang w:val="it-IT"/>
+        </w:rPr>
+        <w:t xml:space="preserve">) sia nello script </w:t>
+      </w:r>
+      <w:proofErr w:type="gramStart"/>
+      <w:r>
+        <w:rPr>
+          <w:lang w:val="it-IT"/>
+        </w:rPr>
+        <w:t>aaa_MH6_CREATE_ESAPI.sh</w:t>
+      </w:r>
+      <w:r>
+        <w:rPr>
+          <w:lang w:val="it-IT"/>
+        </w:rPr>
+        <w:t xml:space="preserve"> ,</w:t>
+      </w:r>
+      <w:proofErr w:type="gramEnd"/>
+      <w:r>
+        <w:rPr>
+          <w:lang w:val="it-IT"/>
+        </w:rPr>
+        <w:t xml:space="preserve"> </w:t>
+      </w:r>
+      <w:r>
+        <w:rPr>
+          <w:lang w:val="it-IT"/>
+        </w:rPr>
+        <w:t>editabile con un normale text editor</w:t>
+      </w:r>
+      <w:r>
+        <w:rPr>
+          <w:lang w:val="it-IT"/>
+        </w:rPr>
+        <w:t>. C</w:t>
+      </w:r>
+      <w:r>
+        <w:rPr>
+          <w:lang w:val="it-IT"/>
+        </w:rPr>
+        <w:t xml:space="preserve">licca col destro sullo script e seleziona “open with </w:t>
+      </w:r>
+      <w:proofErr w:type="spellStart"/>
+      <w:r>
+        <w:rPr>
+          <w:lang w:val="it-IT"/>
+        </w:rPr>
+        <w:t>Other</w:t>
+      </w:r>
+      <w:proofErr w:type="spellEnd"/>
+      <w:r>
+        <w:rPr>
+          <w:lang w:val="it-IT"/>
+        </w:rPr>
+        <w:t xml:space="preserve"> Application”, poi seleziona text editor. La riga 4 dello script è una cosa di questo tipo: </w:t>
+      </w:r>
+      <w:proofErr w:type="spellStart"/>
+      <w:r>
+        <w:rPr>
+          <w:i/>
+          <w:lang w:val="it-IT"/>
+        </w:rPr>
+        <w:t>filename</w:t>
+      </w:r>
+      <w:proofErr w:type="spellEnd"/>
+      <w:r>
+        <w:rPr>
+          <w:i/>
+          <w:lang w:val="it-IT"/>
+        </w:rPr>
+        <w:t>="GPU_TS_v.2.4.5_$DATA$estensione"</w:t>
+      </w:r>
+      <w:r>
+        <w:rPr>
+          <w:lang w:val="it-IT"/>
+        </w:rPr>
+        <w:t xml:space="preserve">. </w:t>
+      </w:r>
+      <w:r>
+        <w:rPr>
+          <w:lang w:val="it-IT"/>
+        </w:rPr>
+        <w:t>È</w:t>
+      </w:r>
+      <w:r>
+        <w:rPr>
+          <w:lang w:val="it-IT"/>
+        </w:rPr>
+        <w:t xml:space="preserve"> sufficiente cambiare 2.4.5 in qualunque cosa si desideri in modo che lo script possa produrre un file il cui nome sia in linea con la versione compilata della GPU</w:t>
+      </w:r>
+    </w:p>
+    <w:p>
+      <w:pPr>
+        <w:pStyle w:val="Paragrafoelenco"/>
+        <w:numPr>
+          <w:ilvl w:val="0"/>
+          <w:numId w:val="2"/>
+        </w:numPr>
+        <w:rPr>
+          <w:lang w:val="it-IT"/>
+        </w:rPr>
+      </w:pPr>
+      <w:r>
+        <w:rPr>
+          <w:lang w:val="it-IT"/>
+        </w:rPr>
+        <w:t xml:space="preserve">210128 è la data di compilazione e viene inserita automaticamente dallo script. La stessa data di compilazione è riportata automaticamente anche nella schermata BOOT della GPU grazie all’uso delle </w:t>
+      </w:r>
+      <w:proofErr w:type="gramStart"/>
+      <w:r>
+        <w:rPr>
+          <w:lang w:val="it-IT"/>
+        </w:rPr>
+        <w:t xml:space="preserve">macro  </w:t>
+      </w:r>
+      <w:r>
+        <w:rPr>
+          <w:lang w:val="it-IT"/>
+        </w:rPr>
+        <w:t>_</w:t>
+      </w:r>
+      <w:proofErr w:type="gramEnd"/>
+      <w:r>
+        <w:rPr>
+          <w:lang w:val="it-IT"/>
+        </w:rPr>
+        <w:t>_DATE__</w:t>
+      </w:r>
+      <w:r>
+        <w:rPr>
+          <w:lang w:val="it-IT"/>
+        </w:rPr>
+        <w:t xml:space="preserve"> e __TIME__</w:t>
+      </w:r>
+      <w:r>
+        <w:rPr>
+          <w:lang w:val="it-IT"/>
+        </w:rPr>
+        <w:t xml:space="preserve"> (standard c)</w:t>
+      </w:r>
+    </w:p>
+    <w:p>
+      <w:pPr>
+        <w:pStyle w:val="Paragrafoelenco"/>
+        <w:numPr>
+          <w:ilvl w:val="0"/>
+          <w:numId w:val="2"/>
+        </w:numPr>
+        <w:rPr>
+          <w:lang w:val="it-IT"/>
+        </w:rPr>
+      </w:pPr>
+      <w:proofErr w:type="spellStart"/>
+      <w:r>
+        <w:rPr>
+          <w:lang w:val="it-IT"/>
+        </w:rPr>
+        <w:t>commit</w:t>
+      </w:r>
+      <w:proofErr w:type="spellEnd"/>
+      <w:r>
+        <w:rPr>
+          <w:lang w:val="it-IT"/>
+        </w:rPr>
+        <w:t xml:space="preserve"> è un </w:t>
+      </w:r>
+      <w:proofErr w:type="spellStart"/>
+      <w:r>
+        <w:rPr>
+          <w:lang w:val="it-IT"/>
+        </w:rPr>
+        <w:t>pl</w:t>
+      </w:r>
+      <w:r>
+        <w:rPr>
+          <w:lang w:val="it-IT"/>
+        </w:rPr>
+        <w:t>aceholder</w:t>
+      </w:r>
+      <w:proofErr w:type="spellEnd"/>
+      <w:r>
+        <w:rPr>
+          <w:lang w:val="it-IT"/>
+        </w:rPr>
+        <w:t xml:space="preserve"> da sostituirsi con l’effettivo </w:t>
+      </w:r>
+      <w:proofErr w:type="spellStart"/>
+      <w:r>
+        <w:rPr>
+          <w:lang w:val="it-IT"/>
+        </w:rPr>
+        <w:t>commit</w:t>
+      </w:r>
+      <w:proofErr w:type="spellEnd"/>
+      <w:r>
+        <w:rPr>
+          <w:lang w:val="it-IT"/>
+        </w:rPr>
+        <w:t xml:space="preserve"> quando il tutto viene </w:t>
+      </w:r>
+      <w:proofErr w:type="spellStart"/>
+      <w:r>
+        <w:rPr>
+          <w:lang w:val="it-IT"/>
+        </w:rPr>
+        <w:t>pushato</w:t>
+      </w:r>
+      <w:proofErr w:type="spellEnd"/>
+      <w:r>
+        <w:rPr>
+          <w:lang w:val="it-IT"/>
+        </w:rPr>
+        <w:t xml:space="preserve"> su git</w:t>
+      </w:r>
+    </w:p>
+    <w:p>
+      <w:pPr>
+        <w:rPr>
+          <w:lang w:val="it-IT"/>
+        </w:rPr>
+      </w:pPr>
+    </w:p>
+    <w:p>
+      <w:pPr>
+        <w:rPr>
+          <w:lang w:val="it-IT"/>
+        </w:rPr>
+      </w:pPr>
+      <w:r>
+        <w:rPr>
+          <w:b/>
+          <w:lang w:val="it-IT"/>
+        </w:rPr>
+        <w:t>Nota bene</w:t>
+      </w:r>
+      <w:r>
+        <w:rPr>
+          <w:lang w:val="it-IT"/>
+        </w:rPr>
+        <w:t xml:space="preserve">: per poter compilare la versione EMBEDDED, bisogna avviare </w:t>
+      </w:r>
+      <w:proofErr w:type="spellStart"/>
+      <w:r>
+        <w:rPr>
+          <w:lang w:val="it-IT"/>
+        </w:rPr>
+        <w:t>QTCreator</w:t>
+      </w:r>
+      <w:proofErr w:type="spellEnd"/>
+      <w:r>
+        <w:rPr>
+          <w:lang w:val="it-IT"/>
+        </w:rPr>
+        <w:t xml:space="preserve"> da riga di comando in quanto è necessario istruirlo affinché conosca il </w:t>
+      </w:r>
+      <w:proofErr w:type="spellStart"/>
+      <w:r>
+        <w:rPr>
+          <w:lang w:val="it-IT"/>
+        </w:rPr>
+        <w:t>path</w:t>
+      </w:r>
+      <w:proofErr w:type="spellEnd"/>
+      <w:r>
+        <w:rPr>
+          <w:lang w:val="it-IT"/>
+        </w:rPr>
+        <w:t xml:space="preserve"> del compilatore per IMX6. Per fare ciò, aprire un terminale e digitare </w:t>
+      </w:r>
+      <w:r>
+        <w:rPr>
+          <w:lang w:val="it-IT"/>
+        </w:rPr>
+        <w:t>/opt/Qt/Tools/QtCreator/bin/./qtcreator.sh</w:t>
+      </w:r>
+    </w:p>
+    <w:p>
+      <w:pPr>
+        <w:rPr>
+          <w:lang w:val="it-IT"/>
+        </w:rPr>
+      </w:pPr>
+      <w:r>
+        <w:rPr>
+          <w:lang w:val="it-IT"/>
+        </w:rPr>
+        <w:t>Dato che la cosa non è molto mnemonica, sul desktop c’è un file dal nome “</w:t>
+      </w:r>
+      <w:r>
+        <w:rPr>
+          <w:lang w:val="it-IT"/>
+        </w:rPr>
+        <w:t xml:space="preserve">z </w:t>
+      </w:r>
+      <w:proofErr w:type="spellStart"/>
+      <w:r>
+        <w:rPr>
+          <w:lang w:val="it-IT"/>
+        </w:rPr>
+        <w:t>linux</w:t>
+      </w:r>
+      <w:proofErr w:type="spellEnd"/>
+      <w:r>
+        <w:rPr>
+          <w:lang w:val="it-IT"/>
+        </w:rPr>
+        <w:t xml:space="preserve"> commands.txt</w:t>
+      </w:r>
+      <w:r>
+        <w:rPr>
+          <w:lang w:val="it-IT"/>
+        </w:rPr>
+        <w:t>”. Aprendolo con un text editor (</w:t>
+      </w:r>
+      <w:proofErr w:type="spellStart"/>
+      <w:r>
+        <w:rPr>
+          <w:lang w:val="it-IT"/>
+        </w:rPr>
+        <w:t>ie</w:t>
+      </w:r>
+      <w:proofErr w:type="spellEnd"/>
+      <w:r>
+        <w:rPr>
+          <w:lang w:val="it-IT"/>
+        </w:rPr>
+        <w:t>: facendoci doppio click), è possibile trovare la seguente indicazione:</w:t>
+      </w:r>
+    </w:p>
+    <w:p>
+      <w:pPr>
+        <w:rPr>
+          <w:i/>
+          <w:lang w:val="it-IT"/>
+        </w:rPr>
+      </w:pPr>
+      <w:r>
+        <w:rPr>
+          <w:i/>
+          <w:lang w:val="it-IT"/>
+        </w:rPr>
+        <w:t>Per lanciare QTCREATOR</w:t>
+      </w:r>
+      <w:r>
+        <w:rPr>
+          <w:i/>
+          <w:lang w:val="it-IT"/>
+        </w:rPr>
+        <w:cr/>
+        <w:t>/opt/Qt/Tools/QtCreator/bin/./qtcreator.sh</w:t>
+      </w:r>
+    </w:p>
+    <w:p>
+      <w:pPr>
+        <w:rPr>
+          <w:lang w:val="it-IT"/>
+        </w:rPr>
+      </w:pPr>
+      <w:r>
+        <w:rPr>
+          <w:lang w:val="it-IT"/>
+        </w:rPr>
+        <w:t xml:space="preserve">Copiando/incollando la seconda riga del file direttamente su un terminale è possibile avviare </w:t>
+      </w:r>
+      <w:proofErr w:type="spellStart"/>
+      <w:r>
+        <w:rPr>
+          <w:lang w:val="it-IT"/>
+        </w:rPr>
+        <w:t>QTCreator</w:t>
+      </w:r>
+      <w:proofErr w:type="spellEnd"/>
+      <w:r>
+        <w:rPr>
+          <w:lang w:val="it-IT"/>
+        </w:rPr>
+        <w:t xml:space="preserve"> senza doversi ricordare</w:t>
+      </w:r>
+      <w:r>
+        <w:rPr>
+          <w:lang w:val="it-IT"/>
+        </w:rPr>
+        <w:t xml:space="preserve"> a memoria</w:t>
+      </w:r>
+      <w:r>
+        <w:rPr>
+          <w:lang w:val="it-IT"/>
+        </w:rPr>
+        <w:t xml:space="preserve"> la stringa di lancio.</w:t>
+      </w:r>
+    </w:p>
+    <w:p>
+      <w:pPr>
+        <w:rPr>
+          <w:lang w:val="it-IT"/>
+        </w:rPr>
+      </w:pPr>
+      <w:r>
+        <w:rPr>
+          <w:lang w:val="it-IT"/>
+        </w:rPr>
+        <w:t>Al contrario, per poter compilare l</w:t>
+      </w:r>
+      <w:r>
+        <w:rPr>
+          <w:lang w:val="it-IT"/>
+        </w:rPr>
+        <w:t>e versioni</w:t>
+      </w:r>
+      <w:r>
+        <w:rPr>
+          <w:lang w:val="it-IT"/>
+        </w:rPr>
+        <w:t xml:space="preserve"> Desktop, è necessario NON avviare </w:t>
+      </w:r>
+      <w:proofErr w:type="spellStart"/>
+      <w:r>
+        <w:rPr>
+          <w:lang w:val="it-IT"/>
+        </w:rPr>
+        <w:t>QTCreator</w:t>
+      </w:r>
+      <w:proofErr w:type="spellEnd"/>
+      <w:r>
+        <w:rPr>
+          <w:lang w:val="it-IT"/>
+        </w:rPr>
+        <w:t xml:space="preserve"> da riga di comando. In questo caso è sufficiente cliccare sull’icona di </w:t>
+      </w:r>
+      <w:proofErr w:type="spellStart"/>
+      <w:r>
+        <w:rPr>
+          <w:lang w:val="it-IT"/>
+        </w:rPr>
+        <w:t>Qt</w:t>
+      </w:r>
+      <w:proofErr w:type="spellEnd"/>
+      <w:r>
+        <w:rPr>
+          <w:lang w:val="it-IT"/>
+        </w:rPr>
+        <w:t xml:space="preserve"> posta nella barra laterale sinistra.</w:t>
+      </w:r>
+    </w:p>
+    <w:p>
+      <w:pPr>
+        <w:rPr>
+          <w:lang w:val="it-IT"/>
+        </w:rPr>
+      </w:pPr>
+    </w:p>
+    <w:p>
+      <w:pPr>
+        <w:rPr>
+          <w:lang w:val="it-IT"/>
+        </w:rPr>
+      </w:pPr>
+      <w:r>
+        <w:rPr>
+          <w:lang w:val="it-IT"/>
+        </w:rPr>
+        <w:br w:type="page"/>
+      </w:r>
+    </w:p>
+    <w:p>
+      <w:pPr>
+        <w:rPr>
+          <w:lang w:val="it-IT"/>
+        </w:rPr>
+      </w:pPr>
+    </w:p>
+    <w:p>
+      <w:pPr>
+        <w:pStyle w:val="Titolo1"/>
+        <w:rPr>
+          <w:lang w:val="it-IT"/>
+        </w:rPr>
+      </w:pPr>
+      <w:bookmarkStart w:id="8" w:name="_Toc65764961"/>
+      <w:r>
+        <w:rPr>
+          <w:lang w:val="it-IT"/>
+        </w:rPr>
+        <w:t>Architettura SW</w:t>
+      </w:r>
+      <w:bookmarkEnd w:id="8"/>
+    </w:p>
+    <w:p>
+      <w:pPr>
+        <w:rPr>
+          <w:lang w:val="it-IT"/>
+        </w:rPr>
+      </w:pPr>
+    </w:p>
+    <w:p>
+      <w:pPr>
+        <w:pStyle w:val="Titolo2"/>
+        <w:rPr>
+          <w:lang w:val="it-IT"/>
+        </w:rPr>
+      </w:pPr>
+      <w:bookmarkStart w:id="9" w:name="_Toc65764962"/>
+      <w:r>
+        <w:rPr>
+          <w:lang w:val="it-IT"/>
+        </w:rPr>
+        <w:t>Definizione dei termini</w:t>
+      </w:r>
+      <w:bookmarkEnd w:id="9"/>
+    </w:p>
+    <w:tbl>
+      <w:tblPr>
+        <w:tblStyle w:val="Grigliatabella"/>
+        <w:tblW w:w="0" w:type="auto"/>
+        <w:tblLook w:val="04A0" w:firstRow="1" w:lastRow="0" w:firstColumn="1" w:lastColumn="0" w:noHBand="0" w:noVBand="1"/>
+      </w:tblPr>
+      <w:tblGrid>
+        <w:gridCol w:w="4814"/>
+        <w:gridCol w:w="4814"/>
+      </w:tblGrid>
+      <w:tr>
+        <w:tc>
+          <w:tcPr>
+            <w:tcW w:w="4814" w:type="dxa"/>
+          </w:tcPr>
+          <w:p>
+            <w:pPr>
+              <w:rPr>
+                <w:lang w:val="it-IT"/>
+              </w:rPr>
+            </w:pPr>
+            <w:r>
+              <w:rPr>
+                <w:lang w:val="it-IT"/>
+              </w:rPr>
+              <w:t>CPU</w:t>
+            </w:r>
+          </w:p>
+        </w:tc>
+        <w:tc>
+          <w:tcPr>
+            <w:tcW w:w="4814" w:type="dxa"/>
+          </w:tcPr>
+          <w:p>
+            <w:pPr>
+              <w:rPr>
+                <w:lang w:val="it-IT"/>
+              </w:rPr>
+            </w:pPr>
+            <w:r>
+              <w:rPr>
+                <w:lang w:val="it-IT"/>
+              </w:rPr>
+              <w:t>La CPU come la conosciamo</w:t>
+            </w:r>
+          </w:p>
+        </w:tc>
+      </w:tr>
+      <w:tr>
+        <w:tc>
+          <w:tcPr>
+            <w:tcW w:w="4814" w:type="dxa"/>
+          </w:tcPr>
+          <w:p>
+            <w:pPr>
+              <w:rPr>
+                <w:lang w:val="it-IT"/>
+              </w:rPr>
+            </w:pPr>
+            <w:r>
+              <w:rPr>
+                <w:lang w:val="it-IT"/>
+              </w:rPr>
+              <w:t>Canale di comunicazione</w:t>
+            </w:r>
+          </w:p>
+        </w:tc>
+        <w:tc>
+          <w:tcPr>
+            <w:tcW w:w="4814" w:type="dxa"/>
+          </w:tcPr>
+          <w:p>
+            <w:pPr>
+              <w:rPr>
+                <w:lang w:val="it-IT"/>
+              </w:rPr>
+            </w:pPr>
+            <w:r>
+              <w:rPr>
+                <w:lang w:val="it-IT"/>
+              </w:rPr>
+              <w:t xml:space="preserve">Un canale fisico (es: RS232) oppure logico (es: </w:t>
+            </w:r>
+            <w:proofErr w:type="spellStart"/>
+            <w:r>
+              <w:rPr>
+                <w:lang w:val="it-IT"/>
+              </w:rPr>
+              <w:t>socket</w:t>
+            </w:r>
+            <w:proofErr w:type="spellEnd"/>
+            <w:r>
+              <w:rPr>
+                <w:lang w:val="it-IT"/>
+              </w:rPr>
+              <w:t>) sul quale è possibile fare passare un flusso di dati (</w:t>
+            </w:r>
+            <w:proofErr w:type="spellStart"/>
+            <w:r>
+              <w:rPr>
+                <w:lang w:val="it-IT"/>
+              </w:rPr>
+              <w:t>bytes</w:t>
+            </w:r>
+            <w:proofErr w:type="spellEnd"/>
+            <w:r>
+              <w:rPr>
+                <w:lang w:val="it-IT"/>
+              </w:rPr>
+              <w:t>)</w:t>
+            </w:r>
+          </w:p>
+        </w:tc>
+      </w:tr>
+      <w:tr>
+        <w:tc>
+          <w:tcPr>
+            <w:tcW w:w="4814" w:type="dxa"/>
+          </w:tcPr>
+          <w:p>
+            <w:pPr>
+              <w:rPr>
+                <w:lang w:val="it-IT"/>
+              </w:rPr>
+            </w:pPr>
+            <w:r>
+              <w:rPr>
+                <w:lang w:val="it-IT"/>
+              </w:rPr>
+              <w:t>SMU</w:t>
+            </w:r>
+          </w:p>
+        </w:tc>
+        <w:tc>
+          <w:tcPr>
+            <w:tcW w:w="4814" w:type="dxa"/>
+          </w:tcPr>
+          <w:p>
+            <w:pPr>
+              <w:rPr>
+                <w:lang w:val="it-IT"/>
+              </w:rPr>
+            </w:pPr>
+            <w:r>
+              <w:rPr>
+                <w:lang w:val="it-IT"/>
+              </w:rPr>
+              <w:t>Smart Management Unit</w:t>
+            </w:r>
+          </w:p>
+          <w:p>
+            <w:pPr>
+              <w:rPr>
+                <w:lang w:val="it-IT"/>
+              </w:rPr>
+            </w:pPr>
+            <w:r>
+              <w:rPr>
+                <w:lang w:val="it-IT"/>
+              </w:rPr>
+              <w:t>E’ il processo/applicazione che ha il compito di mantenere la comunicazione con la CPU e contemporaneamente di fornire una interfaccia verso il mondo esterno tale da fornire una serie di servizi e funzionalità atti al pilotaggio della macchine del caffè</w:t>
+            </w:r>
+          </w:p>
+        </w:tc>
+      </w:tr>
+      <w:tr>
+        <w:tc>
+          <w:tcPr>
+            <w:tcW w:w="4814" w:type="dxa"/>
+          </w:tcPr>
+          <w:p>
+            <w:pPr>
+              <w:rPr>
+                <w:lang w:val="it-IT"/>
+              </w:rPr>
+            </w:pPr>
+            <w:r>
+              <w:rPr>
+                <w:lang w:val="it-IT"/>
+              </w:rPr>
+              <w:t>App esterna</w:t>
+            </w:r>
+          </w:p>
+        </w:tc>
+        <w:tc>
+          <w:tcPr>
+            <w:tcW w:w="4814" w:type="dxa"/>
+          </w:tcPr>
+          <w:p>
+            <w:pPr>
+              <w:rPr>
+                <w:lang w:val="it-IT"/>
+              </w:rPr>
+            </w:pPr>
+            <w:r>
+              <w:rPr>
+                <w:lang w:val="it-IT"/>
+              </w:rPr>
+              <w:t>Qualunque applicazione, in qualunque linguaggio d programmazione che giri o sulla macchina del caffè stessa oppure su una qualunque macchina esterna, che sia in grado di accedere al canale di comunicazione fornito dalla SMU verso il resto del mondo. Tramite una serie di comandi da inviare lungo il canale di comunicazione, la app è in grado di pilotare la macchina del caffè</w:t>
+            </w:r>
+          </w:p>
+        </w:tc>
+      </w:tr>
+      <w:tr>
+        <w:tc>
+          <w:tcPr>
+            <w:tcW w:w="4814" w:type="dxa"/>
+          </w:tcPr>
+          <w:p>
+            <w:pPr>
+              <w:rPr>
+                <w:lang w:val="it-IT"/>
+              </w:rPr>
+            </w:pPr>
+            <w:r>
+              <w:rPr>
+                <w:lang w:val="it-IT"/>
+              </w:rPr>
+              <w:t>GUI</w:t>
+            </w:r>
+          </w:p>
+        </w:tc>
+        <w:tc>
+          <w:tcPr>
+            <w:tcW w:w="4814" w:type="dxa"/>
+          </w:tcPr>
+          <w:p>
+            <w:pPr>
+              <w:rPr>
+                <w:lang w:val="it-IT"/>
+              </w:rPr>
+            </w:pPr>
+            <w:r>
+              <w:rPr>
+                <w:lang w:val="it-IT"/>
+              </w:rPr>
+              <w:t xml:space="preserve">Una “App esterna” specializzata nel proporre agli utenti </w:t>
+            </w:r>
+            <w:r>
+              <w:rPr>
+                <w:lang w:val="it-IT"/>
+              </w:rPr>
+              <w:t xml:space="preserve">il </w:t>
+            </w:r>
+            <w:r>
+              <w:rPr>
+                <w:lang w:val="it-IT"/>
+              </w:rPr>
+              <w:t>menu d</w:t>
+            </w:r>
+            <w:r>
+              <w:rPr>
+                <w:lang w:val="it-IT"/>
+              </w:rPr>
+              <w:t>e</w:t>
+            </w:r>
+            <w:r>
+              <w:rPr>
+                <w:lang w:val="it-IT"/>
+              </w:rPr>
+              <w:t xml:space="preserve">i prodotti </w:t>
+            </w:r>
+            <w:r>
+              <w:rPr>
+                <w:lang w:val="it-IT"/>
+              </w:rPr>
+              <w:t>erogabili dalla macchina. Tipicamente (ma non necessariamente) realizzata in HTML e con un occhio di riguardo alla veste grafica</w:t>
+            </w:r>
+          </w:p>
+        </w:tc>
+      </w:tr>
+      <w:tr>
+        <w:tc>
+          <w:tcPr>
+            <w:tcW w:w="4814" w:type="dxa"/>
+          </w:tcPr>
+          <w:p>
+            <w:pPr>
+              <w:rPr>
+                <w:lang w:val="it-IT"/>
+              </w:rPr>
+            </w:pPr>
+            <w:r>
+              <w:rPr>
+                <w:lang w:val="it-IT"/>
+              </w:rPr>
+              <w:t>GPU</w:t>
+            </w:r>
+          </w:p>
+        </w:tc>
+        <w:tc>
+          <w:tcPr>
+            <w:tcW w:w="4814" w:type="dxa"/>
+          </w:tcPr>
+          <w:p>
+            <w:pPr>
+              <w:rPr>
+                <w:lang w:val="it-IT"/>
+              </w:rPr>
+            </w:pPr>
+            <w:r>
+              <w:rPr>
+                <w:lang w:val="it-IT"/>
+              </w:rPr>
+              <w:t>Il pacchetto SW comprendente SMU, menu di programmazione, schermata di BOOT (per il caricamento dei vari tipi di file in macchina) e schermata MAIN per la visualizzazione di una GUI in HTML da caricarsi mediante meno di BOOT</w:t>
+            </w:r>
+          </w:p>
+        </w:tc>
+      </w:tr>
+      <w:tr>
+        <w:tc>
+          <w:tcPr>
+            <w:tcW w:w="4814" w:type="dxa"/>
+          </w:tcPr>
+          <w:p>
+            <w:pPr>
+              <w:rPr>
+                <w:lang w:val="it-IT"/>
+              </w:rPr>
+            </w:pPr>
+            <w:r>
+              <w:rPr>
+                <w:lang w:val="it-IT"/>
+              </w:rPr>
+              <w:t>RheaMedia2.0</w:t>
+            </w:r>
+          </w:p>
+        </w:tc>
+        <w:tc>
+          <w:tcPr>
+            <w:tcW w:w="4814" w:type="dxa"/>
+          </w:tcPr>
+          <w:p>
+            <w:pPr>
+              <w:rPr>
+                <w:lang w:val="it-IT"/>
+              </w:rPr>
+            </w:pPr>
+            <w:r>
+              <w:rPr>
+                <w:lang w:val="it-IT"/>
+              </w:rPr>
+              <w:t>Programma per la creazione e modifica delle GUI accettate da GPU nella schermata di BOOT</w:t>
+            </w:r>
+          </w:p>
+        </w:tc>
+      </w:tr>
+    </w:tbl>
+    <w:p>
+      <w:pPr>
+        <w:rPr>
+          <w:lang w:val="it-IT"/>
+        </w:rPr>
+      </w:pPr>
+    </w:p>
+    <w:p>
+      <w:pPr>
+        <w:rPr>
+          <w:rFonts w:asciiTheme="majorHAnsi" w:eastAsiaTheme="majorEastAsia" w:hAnsiTheme="majorHAnsi" w:cstheme="majorBidi"/>
+          <w:color w:val="2E74B5" w:themeColor="accent1" w:themeShade="BF"/>
+          <w:sz w:val="26"/>
+          <w:szCs w:val="26"/>
+          <w:lang w:val="it-IT"/>
+        </w:rPr>
+      </w:pPr>
+      <w:r>
+        <w:rPr>
+          <w:lang w:val="it-IT"/>
+        </w:rPr>
+        <w:br w:type="page"/>
+      </w:r>
+    </w:p>
+    <w:p>
+      <w:pPr>
+        <w:pStyle w:val="Titolo2"/>
+        <w:rPr>
+          <w:lang w:val="it-IT"/>
+        </w:rPr>
+      </w:pPr>
+      <w:bookmarkStart w:id="10" w:name="_Toc65764963"/>
+      <w:r>
+        <w:rPr>
+          <w:lang w:val="it-IT"/>
+        </w:rPr>
+        <w:lastRenderedPageBreak/>
+        <w:t>Panoramica ad alto livello</w:t>
+      </w:r>
+      <w:bookmarkEnd w:id="10"/>
+    </w:p>
+    <w:p>
+      <w:pPr>
+        <w:rPr>
+          <w:lang w:val="it-IT"/>
+        </w:rPr>
+      </w:pPr>
+    </w:p>
+    <w:p>
+      <w:pPr>
+        <w:rPr>
+          <w:lang w:val="it-IT"/>
+        </w:rPr>
+      </w:pPr>
+      <w:r>
+        <w:rPr>
+          <w:lang w:val="it-IT"/>
+        </w:rPr>
+        <w:pict>
           <v:shape id="_x0000_i1025" type="#_x0000_t75" style="width:481.5pt;height:162.75pt">
-            <v:imagedata r:id="rId10" o:title="GPUFusion2-figure1"/>
+            <v:imagedata r:id="rId12" o:title="GPUFusion2-figure1"/>
           </v:shape>
         </w:pict>
       </w:r>
@@ -6948,14 +7232,14 @@
           <w:lang w:val="it-IT"/>
         </w:rPr>
       </w:pPr>
-      <w:bookmarkStart w:id="10" w:name="_Toc65764964"/>
+      <w:bookmarkStart w:id="11" w:name="_Toc65764964"/>
       <w:r>
         <w:rPr>
           <w:lang w:val="it-IT"/>
         </w:rPr>
         <w:t>Panoramica dell’architettura SMU</w:t>
       </w:r>
-      <w:bookmarkEnd w:id="10"/>
+      <w:bookmarkEnd w:id="11"/>
     </w:p>
     <w:p>
       <w:pPr>
@@ -6976,7 +7260,7 @@
         </w:rPr>
         <w:pict>
           <v:shape id="_x0000_i1026" type="#_x0000_t75" style="width:481.5pt;height:165.75pt">
-            <v:imagedata r:id="rId11" o:title="GPUFusion2-figure2"/>
+            <v:imagedata r:id="rId13" o:title="GPUFusion2-figure2"/>
           </v:shape>
         </w:pict>
       </w:r>
@@ -7448,7 +7732,7 @@
           <w:lang w:val="it-IT"/>
         </w:rPr>
       </w:pPr>
-      <w:bookmarkStart w:id="11" w:name="_Toc65764965"/>
+      <w:bookmarkStart w:id="12" w:name="_Toc65764965"/>
       <w:r>
         <w:rPr>
           <w:lang w:val="it-IT"/>
@@ -7456,7 +7740,7 @@
         <w:lastRenderedPageBreak/>
         <w:t>Menu di programmazione</w:t>
       </w:r>
-      <w:bookmarkEnd w:id="11"/>
+      <w:bookmarkEnd w:id="12"/>
     </w:p>
     <w:p>
       <w:pPr>
@@ -7465,14 +7749,14 @@
           <w:lang w:val="it-IT"/>
         </w:rPr>
       </w:pPr>
-      <w:bookmarkStart w:id="12" w:name="_Toc65764966"/>
+      <w:bookmarkStart w:id="13" w:name="_Toc65764966"/>
       <w:r>
         <w:rPr>
           <w:lang w:val="it-IT"/>
         </w:rPr>
         <w:t>Panoramica</w:t>
       </w:r>
-      <w:bookmarkEnd w:id="12"/>
+      <w:bookmarkEnd w:id="13"/>
     </w:p>
     <w:p>
       <w:pPr>
@@ -7668,7 +7952,7 @@
           <w:lang w:val="it-IT"/>
         </w:rPr>
       </w:pPr>
-      <w:bookmarkStart w:id="13" w:name="_Toc65764967"/>
+      <w:bookmarkStart w:id="14" w:name="_Toc65764967"/>
       <w:r>
         <w:rPr>
           <w:lang w:val="it-IT"/>
@@ -7681,7 +7965,7 @@
         </w:rPr>
         <w:t xml:space="preserve"> e supporto multilingua</w:t>
       </w:r>
-      <w:bookmarkEnd w:id="13"/>
+      <w:bookmarkEnd w:id="14"/>
     </w:p>
     <w:p>
       <w:pPr>
@@ -7919,14 +8203,14 @@
           <w:lang w:val="it-IT"/>
         </w:rPr>
       </w:pPr>
-      <w:bookmarkStart w:id="14" w:name="_Toc65764968"/>
+      <w:bookmarkStart w:id="15" w:name="_Toc65764968"/>
       <w:r>
         <w:rPr>
           <w:lang w:val="it-IT"/>
         </w:rPr>
         <w:t>Architettura del file index_template.html</w:t>
       </w:r>
-      <w:bookmarkEnd w:id="14"/>
+      <w:bookmarkEnd w:id="15"/>
     </w:p>
     <w:p>
       <w:pPr>
@@ -9347,14 +9631,14 @@
           <w:lang w:val="it-IT"/>
         </w:rPr>
       </w:pPr>
-      <w:bookmarkStart w:id="15" w:name="_Toc65764969"/>
+      <w:bookmarkStart w:id="16" w:name="_Toc65764969"/>
       <w:r>
         <w:rPr>
           <w:lang w:val="it-IT"/>
         </w:rPr>
         <w:t>Comunicazione con SMU</w:t>
       </w:r>
-      <w:bookmarkEnd w:id="15"/>
+      <w:bookmarkEnd w:id="16"/>
     </w:p>
     <w:p>
       <w:pPr>
@@ -9363,7 +9647,7 @@
           <w:lang w:val="it-IT"/>
         </w:rPr>
       </w:pPr>
-      <w:bookmarkStart w:id="16" w:name="_Toc65764970"/>
+      <w:bookmarkStart w:id="17" w:name="_Toc65764970"/>
       <w:proofErr w:type="spellStart"/>
       <w:proofErr w:type="gramStart"/>
       <w:r>
@@ -9372,7 +9656,7 @@
         </w:rPr>
         <w:t>rhea.ajax</w:t>
       </w:r>
-      <w:bookmarkEnd w:id="16"/>
+      <w:bookmarkEnd w:id="17"/>
       <w:proofErr w:type="spellEnd"/>
       <w:proofErr w:type="gramEnd"/>
     </w:p>
@@ -10008,7 +10292,7 @@
           <w:lang w:val="it-IT"/>
         </w:rPr>
       </w:pPr>
-      <w:bookmarkStart w:id="17" w:name="_Toc65764971"/>
+      <w:bookmarkStart w:id="18" w:name="_Toc65764971"/>
       <w:proofErr w:type="spellStart"/>
       <w:proofErr w:type="gramStart"/>
       <w:r>
@@ -10023,7 +10307,7 @@
         </w:rPr>
         <w:t>requestGPUEvent</w:t>
       </w:r>
-      <w:bookmarkEnd w:id="17"/>
+      <w:bookmarkEnd w:id="18"/>
       <w:proofErr w:type="spellEnd"/>
       <w:proofErr w:type="gramEnd"/>
     </w:p>
@@ -12720,7 +13004,7 @@
           <w:lang w:val="it-IT"/>
         </w:rPr>
       </w:pPr>
-      <w:bookmarkStart w:id="18" w:name="_Toc65764972"/>
+      <w:bookmarkStart w:id="19" w:name="_Toc65764972"/>
       <w:r>
         <w:rPr>
           <w:lang w:val="it-IT"/>
@@ -12740,7 +13024,7 @@
         </w:rPr>
         <w:t>: aggiunta di una nuova funzionalità</w:t>
       </w:r>
-      <w:bookmarkEnd w:id="18"/>
+      <w:bookmarkEnd w:id="19"/>
     </w:p>
     <w:p>
       <w:pPr>
@@ -12749,14 +13033,14 @@
           <w:lang w:val="it-IT"/>
         </w:rPr>
       </w:pPr>
-      <w:bookmarkStart w:id="19" w:name="_Toc65764973"/>
+      <w:bookmarkStart w:id="20" w:name="_Toc65764973"/>
       <w:r>
         <w:rPr>
           <w:lang w:val="it-IT"/>
         </w:rPr>
         <w:t>Scenario</w:t>
       </w:r>
-      <w:bookmarkEnd w:id="19"/>
+      <w:bookmarkEnd w:id="20"/>
     </w:p>
     <w:p>
       <w:pPr>
@@ -13016,14 +13300,14 @@
           <w:lang w:val="it-IT"/>
         </w:rPr>
       </w:pPr>
-      <w:bookmarkStart w:id="20" w:name="_Toc65764974"/>
+      <w:bookmarkStart w:id="21" w:name="_Toc65764974"/>
       <w:r>
         <w:rPr>
           <w:lang w:val="it-IT"/>
         </w:rPr>
         <w:t>Primo passo: concordare i comandi con CPU</w:t>
       </w:r>
-      <w:bookmarkEnd w:id="20"/>
+      <w:bookmarkEnd w:id="21"/>
     </w:p>
     <w:p>
       <w:pPr>
@@ -13581,7 +13865,7 @@
           <w:lang w:val="it-IT"/>
         </w:rPr>
       </w:pPr>
-      <w:bookmarkStart w:id="21" w:name="_Toc65764975"/>
+      <w:bookmarkStart w:id="22" w:name="_Toc65764975"/>
       <w:r>
         <w:rPr>
           <w:lang w:val="it-IT"/>
@@ -13600,7 +13884,7 @@
         </w:rPr>
         <w:t xml:space="preserve"> in CPUBridge</w:t>
       </w:r>
-      <w:bookmarkEnd w:id="21"/>
+      <w:bookmarkEnd w:id="22"/>
     </w:p>
     <w:p>
       <w:pPr>
@@ -13854,19 +14138,7 @@
         <w:rPr>
           <w:lang w:val="it-IT"/>
         </w:rPr>
-        <w:t xml:space="preserve"> (</w:t>
-      </w:r>
-      <w:r>
-        <w:rPr>
-          <w:lang w:val="it-IT"/>
-        </w:rPr>
-        <w:t>rispettoso della sintassi del protocollo CPU – GPU</w:t>
-      </w:r>
-      <w:r>
-        <w:rPr>
-          <w:lang w:val="it-IT"/>
-        </w:rPr>
-        <w:t>)</w:t>
+        <w:t xml:space="preserve"> (rispettoso della sintassi del protocollo CPU – GPU)</w:t>
       </w:r>
       <w:r>
         <w:rPr>
@@ -16014,7 +16286,7 @@
           <w:lang w:val="it-IT"/>
         </w:rPr>
       </w:pPr>
-      <w:bookmarkStart w:id="22" w:name="_Toc65764976"/>
+      <w:bookmarkStart w:id="23" w:name="_Toc65764976"/>
       <w:r>
         <w:rPr>
           <w:lang w:val="it-IT"/>
@@ -16036,7 +16308,7 @@
         </w:rPr>
         <w:t>” in CPUBridge</w:t>
       </w:r>
-      <w:bookmarkEnd w:id="22"/>
+      <w:bookmarkEnd w:id="23"/>
     </w:p>
     <w:p>
       <w:pPr>
@@ -16426,14 +16698,14 @@
           <w:lang w:val="it-IT"/>
         </w:rPr>
       </w:pPr>
-      <w:bookmarkStart w:id="23" w:name="_Toc65764977"/>
+      <w:bookmarkStart w:id="24" w:name="_Toc65764977"/>
       <w:r>
         <w:rPr>
           <w:lang w:val="it-IT"/>
         </w:rPr>
         <w:t>Terzo passo: implementazione comandi in SocketBridge</w:t>
       </w:r>
-      <w:bookmarkEnd w:id="23"/>
+      <w:bookmarkEnd w:id="24"/>
     </w:p>
     <w:p>
       <w:pPr>
@@ -17600,7 +17872,7 @@
           <w:lang w:val="it-IT"/>
         </w:rPr>
       </w:pPr>
-      <w:bookmarkStart w:id="24" w:name="_Toc65764978"/>
+      <w:bookmarkStart w:id="25" w:name="_Toc65764978"/>
       <w:r>
         <w:rPr>
           <w:lang w:val="it-IT"/>
@@ -17620,7 +17892,7 @@
         </w:rPr>
         <w:t>implementazione risposta ai comandi nel simulatore di CPU</w:t>
       </w:r>
-      <w:bookmarkEnd w:id="24"/>
+      <w:bookmarkEnd w:id="25"/>
     </w:p>
     <w:p>
       <w:pPr>
@@ -17913,7 +18185,7 @@
           <w:lang w:val="it-IT"/>
         </w:rPr>
       </w:pPr>
-      <w:bookmarkStart w:id="25" w:name="_Toc65764979"/>
+      <w:bookmarkStart w:id="26" w:name="_Toc65764979"/>
       <w:r>
         <w:rPr>
           <w:lang w:val="it-IT"/>
@@ -17932,7 +18204,7 @@
         </w:rPr>
         <w:t>creazione di una APP (GUI) in che sfrutti i nuovi comandi</w:t>
       </w:r>
-      <w:bookmarkEnd w:id="25"/>
+      <w:bookmarkEnd w:id="26"/>
     </w:p>
     <w:p>
       <w:pPr>
@@ -18061,8 +18333,6 @@
         </w:rPr>
         <w:t>rhea.ajax</w:t>
       </w:r>
-      <w:bookmarkStart w:id="26" w:name="_GoBack"/>
-      <w:bookmarkEnd w:id="26"/>
       <w:proofErr w:type="spellEnd"/>
       <w:proofErr w:type="gramEnd"/>
     </w:p>
@@ -18081,7 +18351,7 @@
       </w:pPr>
     </w:p>
     <w:sectPr>
-      <w:headerReference w:type="default" r:id="rId12"/>
+      <w:headerReference w:type="default" r:id="rId14"/>
       <w:pgSz w:w="11906" w:h="16838"/>
       <w:pgMar w:top="1417" w:right="1134" w:bottom="1134" w:left="1134" w:header="708" w:footer="708" w:gutter="0"/>
       <w:cols w:space="708"/>
@@ -20988,7 +21258,7 @@
 </file>
 
 <file path=customXml/itemProps1.xml><?xml version="1.0" encoding="utf-8"?>
-<ds:datastoreItem xmlns:ds="http://schemas.openxmlformats.org/officeDocument/2006/customXml" ds:itemID="{F842E456-7767-4F51-AB60-3D1BF9847934}">
+<ds:datastoreItem xmlns:ds="http://schemas.openxmlformats.org/officeDocument/2006/customXml" ds:itemID="{045E2911-A1A4-443B-9483-76C3E002898C}">
   <ds:schemaRefs>
     <ds:schemaRef ds:uri="http://schemas.openxmlformats.org/officeDocument/2006/bibliography"/>
   </ds:schemaRefs>

</xml_diff>

<commit_message>
creazione del progetto MSVC19
</commit_message>
<xml_diff>
--- a/DOC/documentazione fusion project/tutorial2021/GPUFusion2-QuickInfo.docx
+++ b/DOC/documentazione fusion project/tutorial2021/GPUFusion2-QuickInfo.docx
@@ -4514,6 +4514,53 @@
         </w:rPr>
       </w:pPr>
     </w:p>
+    <w:tbl>
+      <w:tblPr>
+        <w:tblStyle w:val="Grigliatabella"/>
+        <w:tblW w:w="0" w:type="auto"/>
+        <w:tblBorders>
+          <w:top w:val="single" w:sz="12" w:space="0" w:color="auto"/>
+          <w:left w:val="single" w:sz="12" w:space="0" w:color="auto"/>
+          <w:bottom w:val="single" w:sz="12" w:space="0" w:color="auto"/>
+          <w:right w:val="single" w:sz="12" w:space="0" w:color="auto"/>
+          <w:insideH w:val="single" w:sz="12" w:space="0" w:color="auto"/>
+          <w:insideV w:val="single" w:sz="12" w:space="0" w:color="auto"/>
+        </w:tblBorders>
+        <w:shd w:val="clear" w:color="auto" w:fill="E2EFD9" w:themeFill="accent6" w:themeFillTint="33"/>
+        <w:tblLook w:val="04A0" w:firstRow="1" w:lastRow="0" w:firstColumn="1" w:lastColumn="0" w:noHBand="0" w:noVBand="1"/>
+      </w:tblPr>
+      <w:tblGrid>
+        <w:gridCol w:w="9608"/>
+      </w:tblGrid>
+      <w:tr>
+        <w:tc>
+          <w:tcPr>
+            <w:tcW w:w="9628" w:type="dxa"/>
+            <w:shd w:val="clear" w:color="auto" w:fill="E2EFD9" w:themeFill="accent6" w:themeFillTint="33"/>
+          </w:tcPr>
+          <w:p>
+            <w:pPr>
+              <w:rPr>
+                <w:lang w:val="it-IT"/>
+              </w:rPr>
+            </w:pPr>
+            <w:r>
+              <w:rPr>
+                <w:lang w:val="it-IT"/>
+              </w:rPr>
+              <w:t>NB: a partire da 2021-04-02, è disponibile anche un progetto per l’ambiente MSVC 2019 Community Edition. Il file della soluzione è in /MSVC19/FusionProject.sln. Anche per MSVC19, valgono le stesse considerazioni qui sotto riportate</w:t>
+            </w:r>
+          </w:p>
+        </w:tc>
+      </w:tr>
+    </w:tbl>
+    <w:p>
+      <w:pPr>
+        <w:rPr>
+          <w:lang w:val="it-IT"/>
+        </w:rPr>
+      </w:pPr>
+    </w:p>
     <w:p>
       <w:pPr>
         <w:rPr>
@@ -4536,7 +4583,15 @@
         <w:rPr>
           <w:lang w:val="it-IT"/>
         </w:rPr>
-        <w:t xml:space="preserve">indows non c’è nulla di particolare da fare per compilare il progetto, è sufficiente aprire la soluzione con MSVC e poi cliccare col destro sul progetto che si vuole compilare (es: SMU) e selezionare “Set </w:t>
+        <w:t>indows non c’è nulla di particolare da fare per compilare il progetto, è sufficiente aprire la soluzione con MSVC e poi cliccare col destro sul pr</w:t>
+      </w:r>
+      <w:bookmarkStart w:id="6" w:name="_GoBack"/>
+      <w:bookmarkEnd w:id="6"/>
+      <w:r>
+        <w:rPr>
+          <w:lang w:val="it-IT"/>
+        </w:rPr>
+        <w:t xml:space="preserve">ogetto che si vuole compilare (es: SMU) e selezionare “Set </w:t>
       </w:r>
       <w:proofErr w:type="spellStart"/>
       <w:r>
@@ -4826,7 +4881,7 @@
             <v:path o:extrusionok="f" gradientshapeok="t" o:connecttype="rect"/>
             <o:lock v:ext="edit" aspectratio="t"/>
           </v:shapetype>
-          <v:shape id="_x0000_i1027" type="#_x0000_t75" style="width:483.75pt;height:223.5pt">
+          <v:shape id="_x0000_i1025" type="#_x0000_t75" style="width:483.75pt;height:223.5pt">
             <v:imagedata r:id="rId10" o:title="Immagine"/>
           </v:shape>
         </w:pict>
@@ -4941,20 +4996,14 @@
           <w:b/>
           <w:lang w:val="it-IT"/>
         </w:rPr>
-        <w:t>È</w:t>
+        <w:lastRenderedPageBreak/>
+        <w:t>È necessario ripetere questa operazione per tutti i progetti della soluzione</w:t>
       </w:r>
       <w:r>
         <w:rPr>
           <w:b/>
           <w:lang w:val="it-IT"/>
         </w:rPr>
-        <w:t xml:space="preserve"> necessario ripetere questa operazione per tutti i progetti della soluzione</w:t>
-      </w:r>
-      <w:r>
-        <w:rPr>
-          <w:b/>
-          <w:lang w:val="it-IT"/>
-        </w:rPr>
         <w:t>.</w:t>
       </w:r>
     </w:p>
@@ -4968,16 +5017,7 @@
         <w:rPr>
           <w:lang w:val="it-IT"/>
         </w:rPr>
-        <w:lastRenderedPageBreak/>
-        <w:t>Se fo</w:t>
-      </w:r>
-      <w:bookmarkStart w:id="6" w:name="_GoBack"/>
-      <w:bookmarkEnd w:id="6"/>
-      <w:r>
-        <w:rPr>
-          <w:lang w:val="it-IT"/>
-        </w:rPr>
-        <w:t xml:space="preserve">sse necessario, utilizzare “Visual Studio Installer” per aggiornare il proprio compilatore e scaricare il Windows SDK versione 10, eventualmente disponibile al download anche presso il sito Microsoft al seguente indirizzo: </w:t>
+        <w:t xml:space="preserve">Se fosse necessario, utilizzare “Visual Studio Installer” per aggiornare il proprio compilatore e scaricare il Windows SDK versione 10, eventualmente disponibile al download anche presso il sito Microsoft al seguente indirizzo: </w:t>
       </w:r>
       <w:hyperlink r:id="rId11" w:history="1">
         <w:r>
@@ -5803,6 +5843,7 @@
         <w:rPr>
           <w:lang w:val="it-IT"/>
         </w:rPr>
+        <w:lastRenderedPageBreak/>
         <w:t>GPU_TS_v.2.4.5_210128_commit.mh6</w:t>
       </w:r>
     </w:p>
@@ -5816,7 +5857,6 @@
         <w:rPr>
           <w:lang w:val="it-IT"/>
         </w:rPr>
-        <w:lastRenderedPageBreak/>
         <w:t>dove:</w:t>
       </w:r>
     </w:p>
@@ -6817,7 +6857,7 @@
           <w:lang w:val="it-IT"/>
         </w:rPr>
         <w:pict>
-          <v:shape id="_x0000_i1025" type="#_x0000_t75" style="width:481.5pt;height:162.75pt">
+          <v:shape id="_x0000_i1026" type="#_x0000_t75" style="width:481.5pt;height:162.75pt">
             <v:imagedata r:id="rId12" o:title="GPUFusion2-figure1"/>
           </v:shape>
         </w:pict>
@@ -7259,7 +7299,7 @@
           <w:lang w:val="it-IT"/>
         </w:rPr>
         <w:pict>
-          <v:shape id="_x0000_i1026" type="#_x0000_t75" style="width:481.5pt;height:165.75pt">
+          <v:shape id="_x0000_i1027" type="#_x0000_t75" style="width:481.5pt;height:165.75pt">
             <v:imagedata r:id="rId13" o:title="GPUFusion2-figure2"/>
           </v:shape>
         </w:pict>
@@ -21258,7 +21298,7 @@
 </file>
 
 <file path=customXml/itemProps1.xml><?xml version="1.0" encoding="utf-8"?>
-<ds:datastoreItem xmlns:ds="http://schemas.openxmlformats.org/officeDocument/2006/customXml" ds:itemID="{045E2911-A1A4-443B-9483-76C3E002898C}">
+<ds:datastoreItem xmlns:ds="http://schemas.openxmlformats.org/officeDocument/2006/customXml" ds:itemID="{3CCAA059-6630-47D5-9E2B-91EAC9154436}">
   <ds:schemaRefs>
     <ds:schemaRef ds:uri="http://schemas.openxmlformats.org/officeDocument/2006/bibliography"/>
   </ds:schemaRefs>

</xml_diff>